<commit_message>
Document Creation Optimizing in Progress
</commit_message>
<xml_diff>
--- a/Templates/CrateTemp.docx
+++ b/Templates/CrateTemp.docx
@@ -209,7 +209,7 @@
               <w:szCs w:val="32"/>
             </w:rPr>
             <w:alias w:val="Job Number"/>
-            <w:tag w:val="Job Number"/>
+            <w:tag w:val="variable_JobNumber"/>
             <w:id w:val="-1183504748"/>
             <w:placeholder>
               <w:docPart w:val="E7820AA604C9499BA7839E0A4A90F68D"/>
@@ -315,7 +315,7 @@
                 <w:szCs w:val="16"/>
               </w:rPr>
               <w:alias w:val="Project Manager"/>
-              <w:tag w:val="Project Manager"/>
+              <w:tag w:val="variable_ProjectManager"/>
               <w:id w:val="-1585991149"/>
               <w:placeholder>
                 <w:docPart w:val="BCDCCAF9D51A4B21A1C2928C7A1DA4CC"/>
@@ -390,7 +390,7 @@
               <w:szCs w:val="32"/>
             </w:rPr>
             <w:alias w:val="Issue"/>
-            <w:tag w:val="Issue"/>
+            <w:tag w:val="variable_Issue"/>
             <w:id w:val="-1313411141"/>
             <w:placeholder>
               <w:docPart w:val="FDAFF0ECEC2A49B9AB09336C3BFC89C4"/>
@@ -557,7 +557,7 @@
               <w:szCs w:val="16"/>
             </w:rPr>
             <w:alias w:val="Delivery Time"/>
-            <w:tag w:val="Delivery Time"/>
+            <w:tag w:val="variable_DeliveryTime"/>
             <w:id w:val="1950895367"/>
             <w:placeholder>
               <w:docPart w:val="E229B8C340E04B48AA9454F999E9E339"/>
@@ -624,7 +624,15 @@
                 <w:sz w:val="16"/>
                 <w:szCs w:val="16"/>
               </w:rPr>
-              <w:t>Company Name</w:t>
+              <w:t>Client</w:t>
+            </w:r>
+            <w:r>
+              <w:rPr>
+                <w:rFonts w:ascii="Verdana" w:hAnsi="Verdana"/>
+                <w:sz w:val="16"/>
+                <w:szCs w:val="16"/>
+              </w:rPr>
+              <w:t xml:space="preserve"> Name</w:t>
             </w:r>
           </w:p>
         </w:tc>
@@ -637,7 +645,7 @@
               <w:szCs w:val="16"/>
             </w:rPr>
             <w:alias w:val="Company Name"/>
-            <w:tag w:val="Company Name"/>
+            <w:tag w:val="variable_ClientName"/>
             <w:id w:val="-523248326"/>
             <w:placeholder>
               <w:docPart w:val="CC4D556B8DAB40BFA8EF572CDEF977BC"/>
@@ -709,7 +717,7 @@
               <w:szCs w:val="16"/>
             </w:rPr>
             <w:alias w:val="Scheduled Move Date"/>
-            <w:tag w:val="Scheduled Move Date"/>
+            <w:tag w:val="variable_ScheduledMoveDate"/>
             <w:id w:val="851534854"/>
             <w:placeholder>
               <w:docPart w:val="F8598B14E1884968846F32701A3AE3C4"/>
@@ -786,7 +794,7 @@
               <w:szCs w:val="16"/>
             </w:rPr>
             <w:alias w:val="Client Contact"/>
-            <w:tag w:val="Client Contact"/>
+            <w:tag w:val="variable_ClientContact"/>
             <w:id w:val="-1547821388"/>
             <w:placeholder>
               <w:docPart w:val="06A913581B77461EAA5354FDC2FC141C"/>
@@ -886,7 +894,7 @@
                 <w:szCs w:val="16"/>
               </w:rPr>
               <w:alias w:val="Client Telephone"/>
-              <w:tag w:val="Client Telephone"/>
+              <w:tag w:val="variable_ClientTelephone"/>
               <w:id w:val="-125080993"/>
               <w:placeholder>
                 <w:docPart w:val="24514DBC6C034CF6A813B160110E1D70"/>
@@ -957,7 +965,7 @@
               <w:szCs w:val="14"/>
             </w:rPr>
             <w:alias w:val="Client Email"/>
-            <w:tag w:val="Client Email"/>
+            <w:tag w:val="variable_ClientEmail"/>
             <w:id w:val="1035770139"/>
             <w:placeholder>
               <w:docPart w:val="F370DBFD127A4ECDBC90DD753BD7FCD1"/>
@@ -1029,7 +1037,7 @@
               <w:szCs w:val="16"/>
             </w:rPr>
             <w:alias w:val="Client Reference"/>
-            <w:tag w:val="Client Reference"/>
+            <w:tag w:val="variable_ClientReference"/>
             <w:id w:val="1918041004"/>
             <w:placeholder>
               <w:docPart w:val="940FF88C0D394DCCA505354EAB69E971"/>
@@ -1110,7 +1118,7 @@
               <w:lang w:eastAsia="en-US"/>
             </w:rPr>
             <w:alias w:val="Delivery Address"/>
-            <w:tag w:val="Delivery Address"/>
+            <w:tag w:val="variable_DeliveryAddress"/>
             <w:id w:val="569618482"/>
             <w:placeholder>
               <w:docPart w:val="A657CA85C21F484E95163C9B17A06E83"/>
@@ -1188,7 +1196,7 @@
               <w:szCs w:val="16"/>
             </w:rPr>
             <w:alias w:val="Site Contact"/>
-            <w:tag w:val="Site Contact"/>
+            <w:tag w:val="variable_SiteContact"/>
             <w:id w:val="419606790"/>
             <w:placeholder>
               <w:docPart w:val="EF4190BE392A4AC0A37C0ADBD49152F0"/>
@@ -1311,7 +1319,7 @@
               <w:szCs w:val="16"/>
             </w:rPr>
             <w:alias w:val="Telephone"/>
-            <w:tag w:val="Telephone"/>
+            <w:tag w:val="variable_Telephone"/>
             <w:id w:val="1092752478"/>
             <w:placeholder>
               <w:docPart w:val="8AD1DAE8D5914225A3BAA88DB6308193"/>
@@ -1411,7 +1419,7 @@
               <w:szCs w:val="16"/>
             </w:rPr>
             <w:alias w:val="Delivery Instructions"/>
-            <w:tag w:val="Delivery Instructions"/>
+            <w:tag w:val="variable_DeliveryInstructions"/>
             <w:id w:val="-46841036"/>
             <w:placeholder>
               <w:docPart w:val="274B00DF651547B39624FAF9E318FA9C"/>
@@ -1500,120 +1508,32 @@
                 <w:sz w:val="16"/>
                 <w:szCs w:val="16"/>
               </w:rPr>
-              <w:t xml:space="preserve"> Hourly</w:t>
-            </w:r>
-            <w:r>
-              <w:rPr>
-                <w:rFonts w:ascii="Verdana" w:hAnsi="Verdana"/>
-                <w:sz w:val="16"/>
-                <w:szCs w:val="16"/>
-              </w:rPr>
               <w:t xml:space="preserve"> </w:t>
             </w:r>
-            <w:r>
-              <w:rPr>
-                <w:rFonts w:ascii="MS Gothic" w:eastAsia="MS Gothic" w:hAnsi="MS Gothic" w:hint="eastAsia"/>
-                <w:sz w:val="16"/>
-                <w:szCs w:val="16"/>
-              </w:rPr>
-              <w:t>☐</w:t>
-            </w:r>
-            <w:r>
-              <w:rPr>
-                <w:rFonts w:ascii="Verdana" w:hAnsi="Verdana"/>
-                <w:sz w:val="16"/>
-                <w:szCs w:val="16"/>
-              </w:rPr>
-              <w:t xml:space="preserve"> </w:t>
-            </w:r>
-            <w:r>
-              <w:rPr>
-                <w:rFonts w:ascii="Verdana" w:hAnsi="Verdana"/>
-                <w:sz w:val="16"/>
-                <w:szCs w:val="16"/>
-              </w:rPr>
-              <w:t xml:space="preserve"> </w:t>
-            </w:r>
-            <w:r>
-              <w:rPr>
-                <w:rFonts w:ascii="Verdana" w:hAnsi="Verdana"/>
-                <w:sz w:val="16"/>
-                <w:szCs w:val="16"/>
-              </w:rPr>
-              <w:t xml:space="preserve">Quoted </w:t>
-            </w:r>
-            <w:r>
-              <w:rPr>
-                <w:rFonts w:ascii="MS Gothic" w:eastAsia="MS Gothic" w:hAnsi="MS Gothic" w:hint="eastAsia"/>
-                <w:sz w:val="16"/>
-                <w:szCs w:val="16"/>
-              </w:rPr>
-              <w:t>☐</w:t>
-            </w:r>
-            <w:r>
-              <w:rPr>
-                <w:rFonts w:ascii="Verdana" w:hAnsi="Verdana"/>
-                <w:sz w:val="16"/>
-                <w:szCs w:val="16"/>
-              </w:rPr>
-              <w:t xml:space="preserve">  Variation </w:t>
-            </w:r>
-            <w:r>
-              <w:rPr>
-                <w:rFonts w:ascii="MS Gothic" w:eastAsia="MS Gothic" w:hAnsi="MS Gothic" w:hint="eastAsia"/>
-                <w:sz w:val="16"/>
-                <w:szCs w:val="16"/>
-              </w:rPr>
-              <w:t>☐</w:t>
-            </w:r>
-            <w:r>
-              <w:rPr>
-                <w:rFonts w:ascii="Verdana" w:hAnsi="Verdana"/>
-                <w:sz w:val="16"/>
-                <w:szCs w:val="16"/>
-              </w:rPr>
-              <w:t xml:space="preserve">  </w:t>
-            </w:r>
-            <w:r>
-              <w:rPr>
-                <w:rFonts w:ascii="Verdana" w:hAnsi="Verdana"/>
-                <w:sz w:val="16"/>
-                <w:szCs w:val="16"/>
-              </w:rPr>
-              <w:t>N/C</w:t>
-            </w:r>
-            <w:r>
-              <w:rPr>
-                <w:rFonts w:ascii="Verdana" w:hAnsi="Verdana"/>
-                <w:sz w:val="16"/>
-                <w:szCs w:val="16"/>
-              </w:rPr>
-              <w:t xml:space="preserve">  </w:t>
-            </w:r>
-            <w:r>
-              <w:rPr>
-                <w:rFonts w:ascii="MS Gothic" w:eastAsia="MS Gothic" w:hAnsi="MS Gothic" w:hint="eastAsia"/>
-                <w:sz w:val="16"/>
-                <w:szCs w:val="16"/>
-              </w:rPr>
-              <w:t>☒</w:t>
-            </w:r>
-            <w:r>
-              <w:rPr>
-                <w:rFonts w:ascii="Verdana" w:hAnsi="Verdana"/>
-                <w:sz w:val="16"/>
-                <w:szCs w:val="16"/>
-              </w:rPr>
-              <w:t xml:space="preserve">      </w:t>
-            </w:r>
-            <w:r>
-              <w:rPr>
-                <w:rFonts w:ascii="Verdana" w:hAnsi="Verdana"/>
-                <w:sz w:val="16"/>
-                <w:szCs w:val="16"/>
-              </w:rPr>
-              <w:t xml:space="preserve">  </w:t>
-            </w:r>
+            <w:sdt>
+              <w:sdtPr>
+                <w:rPr>
+                  <w:rFonts w:ascii="Verdana" w:hAnsi="Verdana"/>
+                  <w:sz w:val="16"/>
+                  <w:szCs w:val="16"/>
+                </w:rPr>
+                <w:alias w:val="Accounts Info"/>
+                <w:tag w:val="variable_AccountsInfo"/>
+                <w:id w:val="-324125381"/>
+                <w:placeholder>
+                  <w:docPart w:val="9000C54DED2846878C4E0E119DEE5933"/>
+                </w:placeholder>
+                <w:showingPlcHdr/>
+              </w:sdtPr>
+              <w:sdtContent>
+                <w:r>
+                  <w:rPr>
+                    <w:rStyle w:val="PlaceholderText"/>
+                  </w:rPr>
+                  <w:t>Click or tap here to enter text.</w:t>
+                </w:r>
+              </w:sdtContent>
+            </w:sdt>
           </w:p>
         </w:tc>
       </w:tr>
@@ -1665,10 +1585,10 @@
               <w:szCs w:val="16"/>
             </w:rPr>
             <w:alias w:val="Collection Address"/>
-            <w:tag w:val="Collection Address"/>
+            <w:tag w:val="variable_CollectionAddress"/>
             <w:id w:val="199296731"/>
             <w:placeholder>
-              <w:docPart w:val="DefaultPlaceholder_-1854013440"/>
+              <w:docPart w:val="6FFE2B52FA814F54A8666D5EEDEBA708"/>
             </w:placeholder>
             <w:showingPlcHdr/>
             <w:text/>
@@ -1748,10 +1668,10 @@
               <w:szCs w:val="16"/>
             </w:rPr>
             <w:alias w:val="Collection Date"/>
-            <w:tag w:val="Collection Date"/>
+            <w:tag w:val="variable_CollectionDate"/>
             <w:id w:val="225496816"/>
             <w:placeholder>
-              <w:docPart w:val="DefaultPlaceholder_-1854013440"/>
+              <w:docPart w:val="114710F152484F0185040E6C4A30B504"/>
             </w:placeholder>
             <w:showingPlcHdr/>
             <w:text/>
@@ -4311,8 +4231,9 @@
                 <w:szCs w:val="16"/>
                 <w:lang w:val="en-AU" w:eastAsia="en-US"/>
               </w:rPr>
-              <w:t>GAN Staff</w:t>
-            </w:r>
+              <w:t xml:space="preserve">GAN </w:t>
+            </w:r>
+            <w:proofErr w:type="gramStart"/>
             <w:r>
               <w:rPr>
                 <w:rFonts w:ascii="Verdana" w:hAnsi="Verdana"/>
@@ -4320,8 +4241,9 @@
                 <w:color w:val="000000" w:themeColor="text1"/>
                 <w:sz w:val="16"/>
                 <w:szCs w:val="16"/>
-              </w:rPr>
-              <w:t xml:space="preserve"> </w:t>
+                <w:lang w:val="en-AU" w:eastAsia="en-US"/>
+              </w:rPr>
+              <w:t>Staff</w:t>
             </w:r>
             <w:r>
               <w:rPr>
@@ -4330,10 +4252,21 @@
                 <w:color w:val="000000" w:themeColor="text1"/>
                 <w:sz w:val="16"/>
                 <w:szCs w:val="16"/>
+              </w:rPr>
+              <w:t xml:space="preserve"> </w:t>
+            </w:r>
+            <w:r>
+              <w:rPr>
+                <w:rFonts w:ascii="Verdana" w:hAnsi="Verdana"/>
+                <w:bCs/>
+                <w:color w:val="000000" w:themeColor="text1"/>
+                <w:sz w:val="16"/>
+                <w:szCs w:val="16"/>
                 <w:lang w:val="en-AU" w:eastAsia="en-US"/>
               </w:rPr>
               <w:t xml:space="preserve"> Name</w:t>
             </w:r>
+            <w:proofErr w:type="gramEnd"/>
           </w:p>
           <w:p>
             <w:pPr>
@@ -4523,91 +4456,6 @@
             </w:tcBorders>
             <w:vAlign w:val="center"/>
           </w:tcPr>
-          <w:p>
-            <w:pPr>
-              <w:pStyle w:val="Header"/>
-              <w:tabs>
-                <w:tab w:val="clear" w:pos="4153"/>
-                <w:tab w:val="clear" w:pos="8306"/>
-                <w:tab w:val="left" w:pos="4820"/>
-              </w:tabs>
-              <w:rPr>
-                <w:rFonts w:ascii="Verdana" w:hAnsi="Verdana"/>
-                <w:bCs/>
-                <w:color w:val="000000" w:themeColor="text1"/>
-                <w:sz w:val="16"/>
-                <w:szCs w:val="16"/>
-              </w:rPr>
-            </w:pPr>
-          </w:p>
-          <w:p>
-            <w:pPr>
-              <w:pStyle w:val="Header"/>
-              <w:tabs>
-                <w:tab w:val="clear" w:pos="4153"/>
-                <w:tab w:val="clear" w:pos="8306"/>
-                <w:tab w:val="left" w:pos="4820"/>
-              </w:tabs>
-              <w:rPr>
-                <w:rFonts w:ascii="Verdana" w:hAnsi="Verdana"/>
-                <w:bCs/>
-                <w:color w:val="000000" w:themeColor="text1"/>
-                <w:sz w:val="16"/>
-                <w:szCs w:val="16"/>
-              </w:rPr>
-            </w:pPr>
-          </w:p>
-          <w:p>
-            <w:pPr>
-              <w:pStyle w:val="Header"/>
-              <w:tabs>
-                <w:tab w:val="clear" w:pos="4153"/>
-                <w:tab w:val="clear" w:pos="8306"/>
-                <w:tab w:val="left" w:pos="4820"/>
-              </w:tabs>
-              <w:rPr>
-                <w:rFonts w:ascii="Verdana" w:hAnsi="Verdana"/>
-                <w:bCs/>
-                <w:color w:val="000000" w:themeColor="text1"/>
-                <w:sz w:val="16"/>
-                <w:szCs w:val="16"/>
-              </w:rPr>
-            </w:pPr>
-          </w:p>
-          <w:p>
-            <w:pPr>
-              <w:pStyle w:val="Header"/>
-              <w:tabs>
-                <w:tab w:val="clear" w:pos="4153"/>
-                <w:tab w:val="clear" w:pos="8306"/>
-                <w:tab w:val="left" w:pos="4820"/>
-              </w:tabs>
-              <w:rPr>
-                <w:rFonts w:ascii="Verdana" w:hAnsi="Verdana"/>
-                <w:bCs/>
-                <w:color w:val="000000" w:themeColor="text1"/>
-                <w:sz w:val="16"/>
-                <w:szCs w:val="16"/>
-              </w:rPr>
-            </w:pPr>
-          </w:p>
-          <w:p>
-            <w:pPr>
-              <w:pStyle w:val="Header"/>
-              <w:tabs>
-                <w:tab w:val="clear" w:pos="4153"/>
-                <w:tab w:val="clear" w:pos="8306"/>
-                <w:tab w:val="left" w:pos="4820"/>
-              </w:tabs>
-              <w:rPr>
-                <w:rFonts w:ascii="Verdana" w:hAnsi="Verdana"/>
-                <w:bCs/>
-                <w:color w:val="000000" w:themeColor="text1"/>
-                <w:sz w:val="16"/>
-                <w:szCs w:val="16"/>
-              </w:rPr>
-            </w:pPr>
-          </w:p>
           <w:p>
             <w:pPr>
               <w:pStyle w:val="Header"/>
@@ -4729,8 +4577,19 @@
           <w:sz w:val="15"/>
           <w:szCs w:val="15"/>
         </w:rPr>
-        <w:t>Relocation Proposal;</w:t>
+        <w:t xml:space="preserve">Relocation </w:t>
       </w:r>
+      <w:proofErr w:type="gramStart"/>
+      <w:r>
+        <w:rPr>
+          <w:rFonts w:ascii="Verdana" w:hAnsi="Verdana"/>
+          <w:b/>
+          <w:sz w:val="15"/>
+          <w:szCs w:val="15"/>
+        </w:rPr>
+        <w:t>Proposal;</w:t>
+      </w:r>
+      <w:proofErr w:type="gramEnd"/>
     </w:p>
     <w:p>
       <w:pPr>
@@ -4800,6 +4659,14 @@
           <w:sz w:val="15"/>
           <w:szCs w:val="15"/>
         </w:rPr>
+        <w:sectPr>
+          <w:headerReference w:type="default" r:id="rId9"/>
+          <w:footerReference w:type="default" r:id="rId10"/>
+          <w:pgSz w:w="11906" w:h="16838"/>
+          <w:pgMar w:top="2230" w:right="720" w:bottom="720" w:left="720" w:header="567" w:footer="28" w:gutter="0"/>
+          <w:cols w:space="708"/>
+          <w:docGrid w:linePitch="360"/>
+        </w:sectPr>
       </w:pPr>
       <w:r>
         <w:rPr>
@@ -4828,53 +4695,6 @@
     </w:p>
     <w:p>
       <w:pPr>
-        <w:tabs>
-          <w:tab w:val="left" w:pos="4820"/>
-        </w:tabs>
-        <w:ind w:right="-427"/>
-        <w:rPr>
-          <w:rFonts w:ascii="Verdana" w:hAnsi="Verdana"/>
-          <w:sz w:val="15"/>
-          <w:szCs w:val="15"/>
-        </w:rPr>
-      </w:pPr>
-    </w:p>
-    <w:p>
-      <w:pPr>
-        <w:tabs>
-          <w:tab w:val="left" w:pos="4820"/>
-        </w:tabs>
-        <w:ind w:right="-427"/>
-        <w:rPr>
-          <w:rFonts w:ascii="Verdana" w:hAnsi="Verdana"/>
-          <w:sz w:val="15"/>
-          <w:szCs w:val="15"/>
-        </w:rPr>
-      </w:pPr>
-    </w:p>
-    <w:p>
-      <w:pPr>
-        <w:tabs>
-          <w:tab w:val="left" w:pos="4820"/>
-        </w:tabs>
-        <w:ind w:right="-427"/>
-        <w:rPr>
-          <w:rFonts w:ascii="Verdana" w:hAnsi="Verdana"/>
-          <w:sz w:val="15"/>
-          <w:szCs w:val="15"/>
-        </w:rPr>
-        <w:sectPr>
-          <w:headerReference w:type="default" r:id="rId9"/>
-          <w:footerReference w:type="default" r:id="rId10"/>
-          <w:pgSz w:w="11906" w:h="16838"/>
-          <w:pgMar w:top="2230" w:right="720" w:bottom="720" w:left="720" w:header="567" w:footer="28" w:gutter="0"/>
-          <w:cols w:space="708"/>
-          <w:docGrid w:linePitch="360"/>
-        </w:sectPr>
-      </w:pPr>
-    </w:p>
-    <w:p>
-      <w:pPr>
         <w:rPr>
           <w:rFonts w:ascii="Verdana" w:hAnsi="Verdana"/>
           <w:sz w:val="15"/>
@@ -4899,16 +4719,16 @@
         </w:rPr>
         <w:lastRenderedPageBreak/>
         <w:drawing>
-          <wp:anchor distT="0" distB="0" distL="114300" distR="114300" simplePos="0" relativeHeight="251666944" behindDoc="0" locked="0" layoutInCell="1" allowOverlap="1" wp14:anchorId="1E22004C" wp14:editId="423F87E8">
+          <wp:anchor distT="0" distB="0" distL="114300" distR="114300" simplePos="0" relativeHeight="251666944" behindDoc="0" locked="0" layoutInCell="1" allowOverlap="1" wp14:anchorId="1E22004C" wp14:editId="3577DFCB">
             <wp:simplePos x="0" y="0"/>
             <wp:positionH relativeFrom="column">
-              <wp:posOffset>708025</wp:posOffset>
+              <wp:posOffset>7206815</wp:posOffset>
             </wp:positionH>
             <wp:positionV relativeFrom="paragraph">
-              <wp:posOffset>6092190</wp:posOffset>
+              <wp:posOffset>171377</wp:posOffset>
             </wp:positionV>
             <wp:extent cx="2620010" cy="429895"/>
-            <wp:effectExtent l="0" t="0" r="8890" b="8255"/>
+            <wp:effectExtent l="0" t="0" r="0" b="0"/>
             <wp:wrapNone/>
             <wp:docPr id="3" name="Picture 3"/>
             <wp:cNvGraphicFramePr>
@@ -4934,7 +4754,7 @@
                     </a:stretch>
                   </pic:blipFill>
                   <pic:spPr>
-                    <a:xfrm rot="10800000">
+                    <a:xfrm>
                       <a:off x="0" y="0"/>
                       <a:ext cx="2620010" cy="429895"/>
                     </a:xfrm>
@@ -5267,14 +5087,13 @@
                           <w:sz w:val="32"/>
                           <w:szCs w:val="32"/>
                         </w:rPr>
-                        <w:alias w:val="Abstract"/>
-                        <w:tag w:val=""/>
-                        <w:id w:val="-1114898135"/>
+                        <w:alias w:val="Job Number"/>
+                        <w:tag w:val="variable_JobNumber"/>
+                        <w:id w:val="1478262681"/>
                         <w:placeholder>
-                          <w:docPart w:val="0D7276BFFFBF4FD586469AE0A37652B5"/>
+                          <w:docPart w:val="68C9ED8735F241E699648A9D4681DD5E"/>
                         </w:placeholder>
                         <w:showingPlcHdr/>
-                        <w:dataBinding w:prefixMappings="xmlns:ns0='http://schemas.microsoft.com/office/2006/coverPageProps' " w:xpath="/ns0:CoverPageProperties[1]/ns0:Abstract[1]" w:storeItemID="{55AF091B-3C7A-41E3-B477-F2FDAA23CFDA}"/>
                         <w:text/>
                       </w:sdtPr>
                       <w:sdtContent>
@@ -5298,7 +5117,7 @@
                               <w:rPr>
                                 <w:rStyle w:val="PlaceholderText"/>
                               </w:rPr>
-                              <w:t>[Abstract]</w:t>
+                              <w:t>Click or tap here to enter text.</w:t>
                             </w:r>
                           </w:p>
                         </w:tc>
@@ -5413,23 +5232,49 @@
                         </w:r>
                       </w:p>
                     </w:tc>
-                    <w:tc>
-                      <w:tcPr>
-                        <w:tcW w:w="3914" w:type="dxa"/>
-                        <w:gridSpan w:val="3"/>
-                        <w:vMerge w:val="restart"/>
-                      </w:tcPr>
-                      <w:p>
-                        <w:pPr>
-                          <w:rPr>
-                            <w:rFonts w:ascii="Verdana" w:hAnsi="Verdana"/>
-                            <w:b/>
-                            <w:sz w:val="18"/>
-                            <w:szCs w:val="18"/>
-                          </w:rPr>
-                        </w:pPr>
-                      </w:p>
-                    </w:tc>
+                    <w:sdt>
+                      <w:sdtPr>
+                        <w:rPr>
+                          <w:rFonts w:ascii="Verdana" w:hAnsi="Verdana"/>
+                          <w:color w:val="000000" w:themeColor="text1"/>
+                          <w:sz w:val="16"/>
+                          <w:szCs w:val="16"/>
+                        </w:rPr>
+                        <w:alias w:val="Company Name"/>
+                        <w:tag w:val="variable_ClientName"/>
+                        <w:id w:val="1140008339"/>
+                        <w:placeholder>
+                          <w:docPart w:val="0F8168C5212F47ACA7A6A806183FF8F8"/>
+                        </w:placeholder>
+                        <w:showingPlcHdr/>
+                        <w:text/>
+                      </w:sdtPr>
+                      <w:sdtContent>
+                        <w:tc>
+                          <w:tcPr>
+                            <w:tcW w:w="3914" w:type="dxa"/>
+                            <w:gridSpan w:val="3"/>
+                            <w:vMerge w:val="restart"/>
+                          </w:tcPr>
+                          <w:p>
+                            <w:pPr>
+                              <w:rPr>
+                                <w:rFonts w:ascii="Verdana" w:hAnsi="Verdana"/>
+                                <w:b/>
+                                <w:sz w:val="18"/>
+                                <w:szCs w:val="18"/>
+                              </w:rPr>
+                            </w:pPr>
+                            <w:r>
+                              <w:rPr>
+                                <w:rStyle w:val="PlaceholderText"/>
+                              </w:rPr>
+                              <w:t>Click or tap here to enter text.</w:t>
+                            </w:r>
+                          </w:p>
+                        </w:tc>
+                      </w:sdtContent>
+                    </w:sdt>
                     <w:tc>
                       <w:tcPr>
                         <w:tcW w:w="3164" w:type="dxa"/>
@@ -5455,7 +5300,17 @@
                             <w:sz w:val="18"/>
                             <w:szCs w:val="18"/>
                           </w:rPr>
-                          <w:t xml:space="preserve">Start Time: </w:t>
+                          <w:t>Start Time:</w:t>
+                        </w:r>
+                        <w:proofErr w:type="gramStart"/>
+                        <w:r>
+                          <w:rPr>
+                            <w:rFonts w:ascii="Verdana" w:hAnsi="Verdana"/>
+                            <w:b/>
+                            <w:sz w:val="18"/>
+                            <w:szCs w:val="18"/>
+                          </w:rPr>
+                          <w:t xml:space="preserve"> </w:t>
                         </w:r>
                         <w:r>
                           <w:rPr>
@@ -5473,7 +5328,17 @@
                             <w:sz w:val="18"/>
                             <w:szCs w:val="18"/>
                           </w:rPr>
-                          <w:t>(AM/PM)</w:t>
+                          <w:t>(</w:t>
+                        </w:r>
+                        <w:proofErr w:type="gramEnd"/>
+                        <w:r>
+                          <w:rPr>
+                            <w:rFonts w:ascii="Verdana" w:hAnsi="Verdana"/>
+                            <w:b/>
+                            <w:sz w:val="18"/>
+                            <w:szCs w:val="18"/>
+                          </w:rPr>
+                          <w:t>AM/PM)</w:t>
                         </w:r>
                       </w:p>
                     </w:tc>
@@ -9602,7 +9467,7 @@
     <w:tbl>
       <w:tblPr>
         <w:tblpPr w:leftFromText="180" w:rightFromText="180" w:vertAnchor="page" w:horzAnchor="margin" w:tblpXSpec="center" w:tblpY="1291"/>
-        <w:tblW w:w="10490" w:type="dxa"/>
+        <w:tblW w:w="10201" w:type="dxa"/>
         <w:tblBorders>
           <w:top w:val="single" w:sz="4" w:space="0" w:color="auto"/>
           <w:left w:val="single" w:sz="4" w:space="0" w:color="auto"/>
@@ -9615,23 +9480,23 @@
         <w:tblLook w:val="0020" w:firstRow="1" w:lastRow="0" w:firstColumn="0" w:lastColumn="0" w:noHBand="0" w:noVBand="0"/>
       </w:tblPr>
       <w:tblGrid>
-        <w:gridCol w:w="1984"/>
-        <w:gridCol w:w="1418"/>
-        <w:gridCol w:w="939"/>
-        <w:gridCol w:w="902"/>
-        <w:gridCol w:w="935"/>
-        <w:gridCol w:w="813"/>
-        <w:gridCol w:w="805"/>
-        <w:gridCol w:w="661"/>
-        <w:gridCol w:w="2033"/>
+        <w:gridCol w:w="1927"/>
+        <w:gridCol w:w="1378"/>
+        <w:gridCol w:w="911"/>
+        <w:gridCol w:w="880"/>
+        <w:gridCol w:w="903"/>
+        <w:gridCol w:w="794"/>
+        <w:gridCol w:w="787"/>
+        <w:gridCol w:w="632"/>
+        <w:gridCol w:w="1989"/>
       </w:tblGrid>
       <w:tr>
         <w:trPr>
-          <w:trHeight w:val="397"/>
+          <w:trHeight w:val="430"/>
         </w:trPr>
         <w:tc>
           <w:tcPr>
-            <w:tcW w:w="10490" w:type="dxa"/>
+            <w:tcW w:w="10201" w:type="dxa"/>
             <w:gridSpan w:val="9"/>
             <w:tcBorders>
               <w:top w:val="nil"/>
@@ -9665,11 +9530,11 @@
       </w:tr>
       <w:tr>
         <w:trPr>
-          <w:trHeight w:val="454"/>
+          <w:trHeight w:val="489"/>
         </w:trPr>
         <w:tc>
           <w:tcPr>
-            <w:tcW w:w="7796" w:type="dxa"/>
+            <w:tcW w:w="7580" w:type="dxa"/>
             <w:gridSpan w:val="7"/>
             <w:tcBorders>
               <w:top w:val="single" w:sz="4" w:space="0" w:color="auto"/>
@@ -9709,7 +9574,7 @@
         </w:tc>
         <w:tc>
           <w:tcPr>
-            <w:tcW w:w="2694" w:type="dxa"/>
+            <w:tcW w:w="2621" w:type="dxa"/>
             <w:gridSpan w:val="2"/>
             <w:tcBorders>
               <w:top w:val="single" w:sz="4" w:space="0" w:color="auto"/>
@@ -9795,11 +9660,11 @@
       </w:tr>
       <w:tr>
         <w:trPr>
-          <w:trHeight w:val="454"/>
+          <w:trHeight w:val="489"/>
         </w:trPr>
         <w:tc>
           <w:tcPr>
-            <w:tcW w:w="5243" w:type="dxa"/>
+            <w:tcW w:w="5096" w:type="dxa"/>
             <w:gridSpan w:val="4"/>
             <w:tcBorders>
               <w:top w:val="single" w:sz="4" w:space="0" w:color="auto"/>
@@ -9840,7 +9705,7 @@
         </w:tc>
         <w:tc>
           <w:tcPr>
-            <w:tcW w:w="2553" w:type="dxa"/>
+            <w:tcW w:w="2484" w:type="dxa"/>
             <w:gridSpan w:val="3"/>
             <w:tcBorders>
               <w:top w:val="single" w:sz="4" w:space="0" w:color="auto"/>
@@ -9885,22 +9750,20 @@
               <w:b/>
               <w:sz w:val="32"/>
               <w:szCs w:val="32"/>
-              <w:lang w:eastAsia="en-US"/>
+              <w:lang w:val="en-AU" w:eastAsia="en-US"/>
             </w:rPr>
-            <w:alias w:val="Abstract"/>
-            <w:tag w:val=""/>
-            <w:id w:val="-525801208"/>
+            <w:alias w:val="Job Number"/>
+            <w:tag w:val="variable_JobNumber"/>
+            <w:id w:val="119813409"/>
             <w:placeholder>
-              <w:docPart w:val="2434BCF275C744F4B22316243E57B2CE"/>
+              <w:docPart w:val="DefaultPlaceholder_-1854013440"/>
             </w:placeholder>
             <w:showingPlcHdr/>
-            <w:dataBinding w:prefixMappings="xmlns:ns0='http://schemas.microsoft.com/office/2006/coverPageProps' " w:xpath="/ns0:CoverPageProperties[1]/ns0:Abstract[1]" w:storeItemID="{55AF091B-3C7A-41E3-B477-F2FDAA23CFDA}"/>
-            <w:text/>
           </w:sdtPr>
           <w:sdtContent>
             <w:tc>
               <w:tcPr>
-                <w:tcW w:w="2694" w:type="dxa"/>
+                <w:tcW w:w="2621" w:type="dxa"/>
                 <w:gridSpan w:val="2"/>
                 <w:tcBorders>
                   <w:top w:val="single" w:sz="4" w:space="0" w:color="auto"/>
@@ -9929,7 +9792,7 @@
                   <w:rPr>
                     <w:rStyle w:val="PlaceholderText"/>
                   </w:rPr>
-                  <w:t>[Abstract]</w:t>
+                  <w:t>Click or tap here to enter text.</w:t>
                 </w:r>
               </w:p>
             </w:tc>
@@ -9938,11 +9801,11 @@
       </w:tr>
       <w:tr>
         <w:trPr>
-          <w:trHeight w:val="454"/>
+          <w:trHeight w:val="489"/>
         </w:trPr>
         <w:tc>
           <w:tcPr>
-            <w:tcW w:w="1984" w:type="dxa"/>
+            <w:tcW w:w="1927" w:type="dxa"/>
             <w:vAlign w:val="center"/>
           </w:tcPr>
           <w:p>
@@ -9968,14 +9831,64 @@
                 <w:sz w:val="16"/>
                 <w:szCs w:val="16"/>
               </w:rPr>
-              <w:lastRenderedPageBreak/>
               <w:t>Project Manager</w:t>
             </w:r>
           </w:p>
         </w:tc>
+        <w:sdt>
+          <w:sdtPr>
+            <w:rPr>
+              <w:rFonts w:ascii="Verdana" w:hAnsi="Verdana"/>
+              <w:color w:val="000000" w:themeColor="text1"/>
+              <w:sz w:val="16"/>
+              <w:szCs w:val="16"/>
+              <w:lang w:val="en-AU" w:eastAsia="en-US"/>
+            </w:rPr>
+            <w:alias w:val="Project Manager"/>
+            <w:tag w:val="variable_ProjectManager"/>
+            <w:id w:val="-980219422"/>
+            <w:placeholder>
+              <w:docPart w:val="DefaultPlaceholder_-1854013440"/>
+            </w:placeholder>
+            <w:showingPlcHdr/>
+          </w:sdtPr>
+          <w:sdtContent>
+            <w:tc>
+              <w:tcPr>
+                <w:tcW w:w="3169" w:type="dxa"/>
+                <w:gridSpan w:val="3"/>
+                <w:vAlign w:val="center"/>
+              </w:tcPr>
+              <w:p>
+                <w:pPr>
+                  <w:pStyle w:val="Header"/>
+                  <w:tabs>
+                    <w:tab w:val="clear" w:pos="4153"/>
+                    <w:tab w:val="clear" w:pos="8306"/>
+                    <w:tab w:val="left" w:pos="4820"/>
+                  </w:tabs>
+                  <w:ind w:left="37"/>
+                  <w:rPr>
+                    <w:rFonts w:ascii="Verdana" w:hAnsi="Verdana"/>
+                    <w:color w:val="000000" w:themeColor="text1"/>
+                    <w:sz w:val="16"/>
+                    <w:szCs w:val="16"/>
+                    <w:lang w:val="en-AU" w:eastAsia="en-US"/>
+                  </w:rPr>
+                </w:pPr>
+                <w:r>
+                  <w:rPr>
+                    <w:rStyle w:val="PlaceholderText"/>
+                  </w:rPr>
+                  <w:t>Click or tap here to enter text.</w:t>
+                </w:r>
+              </w:p>
+            </w:tc>
+          </w:sdtContent>
+        </w:sdt>
         <w:tc>
           <w:tcPr>
-            <w:tcW w:w="3259" w:type="dxa"/>
+            <w:tcW w:w="2484" w:type="dxa"/>
             <w:gridSpan w:val="3"/>
             <w:vAlign w:val="center"/>
           </w:tcPr>
@@ -9993,14 +9906,142 @@
                 <w:color w:val="000000" w:themeColor="text1"/>
                 <w:sz w:val="16"/>
                 <w:szCs w:val="16"/>
-                <w:lang w:val="en-AU" w:eastAsia="en-US"/>
               </w:rPr>
             </w:pPr>
+            <w:r>
+              <w:rPr>
+                <w:rFonts w:ascii="Verdana" w:hAnsi="Verdana"/>
+                <w:color w:val="000000" w:themeColor="text1"/>
+                <w:sz w:val="16"/>
+                <w:szCs w:val="16"/>
+              </w:rPr>
+              <w:t>Collection Date</w:t>
+            </w:r>
           </w:p>
         </w:tc>
         <w:tc>
           <w:tcPr>
-            <w:tcW w:w="2553" w:type="dxa"/>
+            <w:tcW w:w="2621" w:type="dxa"/>
+            <w:gridSpan w:val="2"/>
+            <w:vAlign w:val="center"/>
+          </w:tcPr>
+          <w:p>
+            <w:pPr>
+              <w:pStyle w:val="Header"/>
+              <w:tabs>
+                <w:tab w:val="clear" w:pos="4153"/>
+                <w:tab w:val="clear" w:pos="8306"/>
+                <w:tab w:val="left" w:pos="4820"/>
+              </w:tabs>
+              <w:rPr>
+                <w:rFonts w:ascii="Verdana" w:hAnsi="Verdana"/>
+                <w:color w:val="000000" w:themeColor="text1"/>
+                <w:sz w:val="16"/>
+                <w:szCs w:val="16"/>
+              </w:rPr>
+            </w:pPr>
+          </w:p>
+        </w:tc>
+      </w:tr>
+      <w:tr>
+        <w:trPr>
+          <w:trHeight w:val="489"/>
+        </w:trPr>
+        <w:tc>
+          <w:tcPr>
+            <w:tcW w:w="1927" w:type="dxa"/>
+            <w:vAlign w:val="center"/>
+          </w:tcPr>
+          <w:p>
+            <w:pPr>
+              <w:pStyle w:val="Header"/>
+              <w:tabs>
+                <w:tab w:val="clear" w:pos="4153"/>
+                <w:tab w:val="clear" w:pos="8306"/>
+                <w:tab w:val="left" w:pos="4820"/>
+              </w:tabs>
+              <w:ind w:left="37"/>
+              <w:rPr>
+                <w:rFonts w:ascii="Verdana" w:hAnsi="Verdana"/>
+                <w:color w:val="000000" w:themeColor="text1"/>
+                <w:sz w:val="16"/>
+                <w:szCs w:val="16"/>
+              </w:rPr>
+            </w:pPr>
+            <w:r>
+              <w:rPr>
+                <w:rFonts w:ascii="Verdana" w:hAnsi="Verdana"/>
+                <w:color w:val="000000" w:themeColor="text1"/>
+                <w:sz w:val="16"/>
+                <w:szCs w:val="16"/>
+              </w:rPr>
+              <w:t>Client</w:t>
+            </w:r>
+            <w:r>
+              <w:rPr>
+                <w:rFonts w:ascii="Verdana" w:hAnsi="Verdana"/>
+                <w:color w:val="000000" w:themeColor="text1"/>
+                <w:sz w:val="16"/>
+                <w:szCs w:val="16"/>
+              </w:rPr>
+              <w:t xml:space="preserve"> Name</w:t>
+            </w:r>
+          </w:p>
+        </w:tc>
+        <w:sdt>
+          <w:sdtPr>
+            <w:rPr>
+              <w:rFonts w:ascii="Verdana" w:hAnsi="Verdana"/>
+              <w:color w:val="000000" w:themeColor="text1"/>
+              <w:sz w:val="16"/>
+              <w:szCs w:val="16"/>
+              <w:lang w:val="en-AU" w:eastAsia="en-US"/>
+            </w:rPr>
+            <w:alias w:val="Client Name"/>
+            <w:tag w:val="variable_ClientName"/>
+            <w:id w:val="-1085763288"/>
+            <w:placeholder>
+              <w:docPart w:val="DefaultPlaceholder_-1854013440"/>
+            </w:placeholder>
+            <w:showingPlcHdr/>
+          </w:sdtPr>
+          <w:sdtContent>
+            <w:tc>
+              <w:tcPr>
+                <w:tcW w:w="3169" w:type="dxa"/>
+                <w:gridSpan w:val="3"/>
+                <w:vAlign w:val="center"/>
+              </w:tcPr>
+              <w:p>
+                <w:pPr>
+                  <w:pStyle w:val="Header"/>
+                  <w:tabs>
+                    <w:tab w:val="clear" w:pos="4153"/>
+                    <w:tab w:val="clear" w:pos="8306"/>
+                    <w:tab w:val="left" w:pos="4820"/>
+                  </w:tabs>
+                  <w:ind w:left="37"/>
+                  <w:rPr>
+                    <w:rFonts w:ascii="Verdana" w:hAnsi="Verdana"/>
+                    <w:color w:val="000000" w:themeColor="text1"/>
+                    <w:sz w:val="16"/>
+                    <w:szCs w:val="16"/>
+                    <w:lang w:val="en-AU" w:eastAsia="en-US"/>
+                  </w:rPr>
+                </w:pPr>
+                <w:r>
+                  <w:rPr>
+                    <w:rStyle w:val="PlaceholderText"/>
+                  </w:rPr>
+                  <w:t>Click or tap here to enter text.</w:t>
+                </w:r>
+              </w:p>
+            </w:tc>
+          </w:sdtContent>
+        </w:sdt>
+        <w:tc>
+          <w:tcPr>
+            <w:tcW w:w="2484" w:type="dxa"/>
             <w:gridSpan w:val="3"/>
             <w:vAlign w:val="center"/>
           </w:tcPr>
@@ -10027,13 +10068,13 @@
                 <w:sz w:val="16"/>
                 <w:szCs w:val="16"/>
               </w:rPr>
-              <w:t>Collection Date</w:t>
+              <w:t>Collection Time</w:t>
             </w:r>
           </w:p>
         </w:tc>
         <w:tc>
           <w:tcPr>
-            <w:tcW w:w="2694" w:type="dxa"/>
+            <w:tcW w:w="2621" w:type="dxa"/>
             <w:gridSpan w:val="2"/>
             <w:vAlign w:val="center"/>
           </w:tcPr>
@@ -10057,129 +10098,11 @@
       </w:tr>
       <w:tr>
         <w:trPr>
-          <w:trHeight w:val="454"/>
+          <w:trHeight w:val="489"/>
         </w:trPr>
         <w:tc>
           <w:tcPr>
-            <w:tcW w:w="1984" w:type="dxa"/>
-            <w:vAlign w:val="center"/>
-          </w:tcPr>
-          <w:p>
-            <w:pPr>
-              <w:pStyle w:val="Header"/>
-              <w:tabs>
-                <w:tab w:val="clear" w:pos="4153"/>
-                <w:tab w:val="clear" w:pos="8306"/>
-                <w:tab w:val="left" w:pos="4820"/>
-              </w:tabs>
-              <w:ind w:left="37"/>
-              <w:rPr>
-                <w:rFonts w:ascii="Verdana" w:hAnsi="Verdana"/>
-                <w:color w:val="000000" w:themeColor="text1"/>
-                <w:sz w:val="16"/>
-                <w:szCs w:val="16"/>
-              </w:rPr>
-            </w:pPr>
-            <w:r>
-              <w:rPr>
-                <w:rFonts w:ascii="Verdana" w:hAnsi="Verdana"/>
-                <w:color w:val="000000" w:themeColor="text1"/>
-                <w:sz w:val="16"/>
-                <w:szCs w:val="16"/>
-              </w:rPr>
-              <w:t>Company Name</w:t>
-            </w:r>
-          </w:p>
-        </w:tc>
-        <w:tc>
-          <w:tcPr>
-            <w:tcW w:w="3259" w:type="dxa"/>
-            <w:gridSpan w:val="3"/>
-            <w:vAlign w:val="center"/>
-          </w:tcPr>
-          <w:p>
-            <w:pPr>
-              <w:pStyle w:val="Header"/>
-              <w:tabs>
-                <w:tab w:val="clear" w:pos="4153"/>
-                <w:tab w:val="clear" w:pos="8306"/>
-                <w:tab w:val="left" w:pos="4820"/>
-              </w:tabs>
-              <w:ind w:left="37"/>
-              <w:rPr>
-                <w:rFonts w:ascii="Verdana" w:hAnsi="Verdana"/>
-                <w:color w:val="000000" w:themeColor="text1"/>
-                <w:sz w:val="16"/>
-                <w:szCs w:val="16"/>
-                <w:lang w:val="en-AU" w:eastAsia="en-US"/>
-              </w:rPr>
-            </w:pPr>
-          </w:p>
-        </w:tc>
-        <w:tc>
-          <w:tcPr>
-            <w:tcW w:w="2553" w:type="dxa"/>
-            <w:gridSpan w:val="3"/>
-            <w:vAlign w:val="center"/>
-          </w:tcPr>
-          <w:p>
-            <w:pPr>
-              <w:pStyle w:val="Header"/>
-              <w:tabs>
-                <w:tab w:val="clear" w:pos="4153"/>
-                <w:tab w:val="clear" w:pos="8306"/>
-                <w:tab w:val="left" w:pos="4820"/>
-              </w:tabs>
-              <w:ind w:left="37"/>
-              <w:rPr>
-                <w:rFonts w:ascii="Verdana" w:hAnsi="Verdana"/>
-                <w:color w:val="000000" w:themeColor="text1"/>
-                <w:sz w:val="16"/>
-                <w:szCs w:val="16"/>
-              </w:rPr>
-            </w:pPr>
-            <w:r>
-              <w:rPr>
-                <w:rFonts w:ascii="Verdana" w:hAnsi="Verdana"/>
-                <w:color w:val="000000" w:themeColor="text1"/>
-                <w:sz w:val="16"/>
-                <w:szCs w:val="16"/>
-              </w:rPr>
-              <w:t>Collection Time</w:t>
-            </w:r>
-          </w:p>
-        </w:tc>
-        <w:tc>
-          <w:tcPr>
-            <w:tcW w:w="2694" w:type="dxa"/>
-            <w:gridSpan w:val="2"/>
-            <w:vAlign w:val="center"/>
-          </w:tcPr>
-          <w:p>
-            <w:pPr>
-              <w:pStyle w:val="Header"/>
-              <w:tabs>
-                <w:tab w:val="clear" w:pos="4153"/>
-                <w:tab w:val="clear" w:pos="8306"/>
-                <w:tab w:val="left" w:pos="4820"/>
-              </w:tabs>
-              <w:rPr>
-                <w:rFonts w:ascii="Verdana" w:hAnsi="Verdana"/>
-                <w:color w:val="000000" w:themeColor="text1"/>
-                <w:sz w:val="16"/>
-                <w:szCs w:val="16"/>
-              </w:rPr>
-            </w:pPr>
-          </w:p>
-        </w:tc>
-      </w:tr>
-      <w:tr>
-        <w:trPr>
-          <w:trHeight w:val="454"/>
-        </w:trPr>
-        <w:tc>
-          <w:tcPr>
-            <w:tcW w:w="1984" w:type="dxa"/>
+            <w:tcW w:w="1927" w:type="dxa"/>
             <w:vMerge w:val="restart"/>
             <w:vAlign w:val="center"/>
           </w:tcPr>
@@ -10214,7 +10137,7 @@
         </w:tc>
         <w:tc>
           <w:tcPr>
-            <w:tcW w:w="3259" w:type="dxa"/>
+            <w:tcW w:w="3169" w:type="dxa"/>
             <w:gridSpan w:val="3"/>
             <w:vMerge w:val="restart"/>
             <w:vAlign w:val="center"/>
@@ -10240,7 +10163,7 @@
         </w:tc>
         <w:tc>
           <w:tcPr>
-            <w:tcW w:w="2553" w:type="dxa"/>
+            <w:tcW w:w="2484" w:type="dxa"/>
             <w:gridSpan w:val="3"/>
             <w:vAlign w:val="center"/>
           </w:tcPr>
@@ -10275,7 +10198,7 @@
         </w:tc>
         <w:tc>
           <w:tcPr>
-            <w:tcW w:w="2694" w:type="dxa"/>
+            <w:tcW w:w="2621" w:type="dxa"/>
             <w:gridSpan w:val="2"/>
             <w:vAlign w:val="center"/>
           </w:tcPr>
@@ -10299,11 +10222,11 @@
       </w:tr>
       <w:tr>
         <w:trPr>
-          <w:trHeight w:val="454"/>
+          <w:trHeight w:val="489"/>
         </w:trPr>
         <w:tc>
           <w:tcPr>
-            <w:tcW w:w="1984" w:type="dxa"/>
+            <w:tcW w:w="1927" w:type="dxa"/>
             <w:vMerge/>
             <w:tcBorders>
               <w:bottom w:val="single" w:sz="4" w:space="0" w:color="auto"/>
@@ -10329,7 +10252,7 @@
         </w:tc>
         <w:tc>
           <w:tcPr>
-            <w:tcW w:w="3259" w:type="dxa"/>
+            <w:tcW w:w="3169" w:type="dxa"/>
             <w:gridSpan w:val="3"/>
             <w:vMerge/>
             <w:tcBorders>
@@ -10359,7 +10282,7 @@
         </w:tc>
         <w:tc>
           <w:tcPr>
-            <w:tcW w:w="2553" w:type="dxa"/>
+            <w:tcW w:w="2484" w:type="dxa"/>
             <w:gridSpan w:val="3"/>
             <w:vAlign w:val="center"/>
           </w:tcPr>
@@ -10394,7 +10317,7 @@
         </w:tc>
         <w:tc>
           <w:tcPr>
-            <w:tcW w:w="2694" w:type="dxa"/>
+            <w:tcW w:w="2621" w:type="dxa"/>
             <w:gridSpan w:val="2"/>
             <w:vAlign w:val="center"/>
           </w:tcPr>
@@ -10418,11 +10341,11 @@
       </w:tr>
       <w:tr>
         <w:trPr>
-          <w:trHeight w:val="454"/>
+          <w:trHeight w:val="489"/>
         </w:trPr>
         <w:tc>
           <w:tcPr>
-            <w:tcW w:w="1984" w:type="dxa"/>
+            <w:tcW w:w="1927" w:type="dxa"/>
             <w:shd w:val="clear" w:color="auto" w:fill="D9D9D9" w:themeFill="background1" w:themeFillShade="D9"/>
             <w:vAlign w:val="center"/>
           </w:tcPr>
@@ -10456,7 +10379,7 @@
         </w:tc>
         <w:tc>
           <w:tcPr>
-            <w:tcW w:w="8506" w:type="dxa"/>
+            <w:tcW w:w="8274" w:type="dxa"/>
             <w:gridSpan w:val="8"/>
             <w:shd w:val="clear" w:color="auto" w:fill="FFFFFF" w:themeFill="background1"/>
             <w:vAlign w:val="center"/>
@@ -10490,11 +10413,11 @@
       </w:tr>
       <w:tr>
         <w:trPr>
-          <w:trHeight w:val="454"/>
+          <w:trHeight w:val="489"/>
         </w:trPr>
         <w:tc>
           <w:tcPr>
-            <w:tcW w:w="1984" w:type="dxa"/>
+            <w:tcW w:w="1927" w:type="dxa"/>
             <w:shd w:val="clear" w:color="auto" w:fill="D9D9D9" w:themeFill="background1" w:themeFillShade="D9"/>
             <w:vAlign w:val="center"/>
           </w:tcPr>
@@ -10565,7 +10488,7 @@
         </w:tc>
         <w:tc>
           <w:tcPr>
-            <w:tcW w:w="8506" w:type="dxa"/>
+            <w:tcW w:w="8274" w:type="dxa"/>
             <w:gridSpan w:val="8"/>
             <w:shd w:val="clear" w:color="auto" w:fill="FFFFFF" w:themeFill="background1"/>
             <w:vAlign w:val="center"/>
@@ -10870,11 +10793,11 @@
       </w:tr>
       <w:tr>
         <w:trPr>
-          <w:trHeight w:val="454"/>
+          <w:trHeight w:val="489"/>
         </w:trPr>
         <w:tc>
           <w:tcPr>
-            <w:tcW w:w="3402" w:type="dxa"/>
+            <w:tcW w:w="3305" w:type="dxa"/>
             <w:gridSpan w:val="2"/>
             <w:shd w:val="clear" w:color="auto" w:fill="D9D9D9" w:themeFill="background1" w:themeFillShade="D9"/>
             <w:vAlign w:val="center"/>
@@ -10909,7 +10832,7 @@
         </w:tc>
         <w:tc>
           <w:tcPr>
-            <w:tcW w:w="3589" w:type="dxa"/>
+            <w:tcW w:w="3488" w:type="dxa"/>
             <w:gridSpan w:val="4"/>
             <w:shd w:val="clear" w:color="auto" w:fill="D9D9D9" w:themeFill="background1" w:themeFillShade="D9"/>
             <w:vAlign w:val="center"/>
@@ -10942,7 +10865,7 @@
         </w:tc>
         <w:tc>
           <w:tcPr>
-            <w:tcW w:w="3499" w:type="dxa"/>
+            <w:tcW w:w="3408" w:type="dxa"/>
             <w:gridSpan w:val="3"/>
             <w:shd w:val="clear" w:color="auto" w:fill="D9D9D9" w:themeFill="background1" w:themeFillShade="D9"/>
             <w:vAlign w:val="center"/>
@@ -10975,11 +10898,11 @@
       </w:tr>
       <w:tr>
         <w:trPr>
-          <w:trHeight w:val="735"/>
+          <w:trHeight w:val="798"/>
         </w:trPr>
         <w:tc>
           <w:tcPr>
-            <w:tcW w:w="3402" w:type="dxa"/>
+            <w:tcW w:w="3305" w:type="dxa"/>
             <w:gridSpan w:val="2"/>
             <w:shd w:val="clear" w:color="auto" w:fill="auto"/>
             <w:vAlign w:val="center"/>
@@ -11004,7 +10927,7 @@
         </w:tc>
         <w:tc>
           <w:tcPr>
-            <w:tcW w:w="3589" w:type="dxa"/>
+            <w:tcW w:w="3488" w:type="dxa"/>
             <w:gridSpan w:val="4"/>
           </w:tcPr>
           <w:p>
@@ -11026,7 +10949,7 @@
         </w:tc>
         <w:tc>
           <w:tcPr>
-            <w:tcW w:w="3499" w:type="dxa"/>
+            <w:tcW w:w="3408" w:type="dxa"/>
             <w:gridSpan w:val="3"/>
             <w:shd w:val="clear" w:color="auto" w:fill="auto"/>
           </w:tcPr>
@@ -11049,11 +10972,11 @@
       </w:tr>
       <w:tr>
         <w:trPr>
-          <w:trHeight w:val="395"/>
+          <w:trHeight w:val="428"/>
         </w:trPr>
         <w:tc>
           <w:tcPr>
-            <w:tcW w:w="3402" w:type="dxa"/>
+            <w:tcW w:w="3305" w:type="dxa"/>
             <w:gridSpan w:val="2"/>
             <w:shd w:val="clear" w:color="auto" w:fill="D9D9D9" w:themeFill="background1" w:themeFillShade="D9"/>
             <w:vAlign w:val="center"/>
@@ -11089,7 +11012,7 @@
         </w:tc>
         <w:tc>
           <w:tcPr>
-            <w:tcW w:w="3589" w:type="dxa"/>
+            <w:tcW w:w="3488" w:type="dxa"/>
             <w:gridSpan w:val="4"/>
             <w:shd w:val="clear" w:color="auto" w:fill="D9D9D9" w:themeFill="background1" w:themeFillShade="D9"/>
             <w:vAlign w:val="center"/>
@@ -11124,7 +11047,7 @@
         </w:tc>
         <w:tc>
           <w:tcPr>
-            <w:tcW w:w="3499" w:type="dxa"/>
+            <w:tcW w:w="3408" w:type="dxa"/>
             <w:gridSpan w:val="3"/>
             <w:shd w:val="clear" w:color="auto" w:fill="D9D9D9" w:themeFill="background1" w:themeFillShade="D9"/>
             <w:vAlign w:val="center"/>
@@ -11160,11 +11083,11 @@
       </w:tr>
       <w:tr>
         <w:trPr>
-          <w:trHeight w:val="1276"/>
+          <w:trHeight w:val="1386"/>
         </w:trPr>
         <w:tc>
           <w:tcPr>
-            <w:tcW w:w="3402" w:type="dxa"/>
+            <w:tcW w:w="3305" w:type="dxa"/>
             <w:gridSpan w:val="2"/>
             <w:shd w:val="clear" w:color="auto" w:fill="auto"/>
             <w:vAlign w:val="center"/>
@@ -11337,7 +11260,7 @@
         </w:tc>
         <w:tc>
           <w:tcPr>
-            <w:tcW w:w="3589" w:type="dxa"/>
+            <w:tcW w:w="3488" w:type="dxa"/>
             <w:gridSpan w:val="4"/>
           </w:tcPr>
           <w:p>
@@ -11359,7 +11282,7 @@
         </w:tc>
         <w:tc>
           <w:tcPr>
-            <w:tcW w:w="3499" w:type="dxa"/>
+            <w:tcW w:w="3408" w:type="dxa"/>
             <w:gridSpan w:val="3"/>
             <w:shd w:val="clear" w:color="auto" w:fill="auto"/>
           </w:tcPr>
@@ -11382,11 +11305,11 @@
       </w:tr>
       <w:tr>
         <w:trPr>
-          <w:trHeight w:val="454"/>
+          <w:trHeight w:val="489"/>
         </w:trPr>
         <w:tc>
           <w:tcPr>
-            <w:tcW w:w="10490" w:type="dxa"/>
+            <w:tcW w:w="10201" w:type="dxa"/>
             <w:gridSpan w:val="9"/>
             <w:shd w:val="clear" w:color="auto" w:fill="D9D9D9" w:themeFill="background1" w:themeFillShade="D9"/>
             <w:vAlign w:val="center"/>
@@ -11423,11 +11346,11 @@
       </w:tr>
       <w:tr>
         <w:trPr>
-          <w:trHeight w:val="454"/>
+          <w:trHeight w:val="489"/>
         </w:trPr>
         <w:tc>
           <w:tcPr>
-            <w:tcW w:w="3402" w:type="dxa"/>
+            <w:tcW w:w="3305" w:type="dxa"/>
             <w:gridSpan w:val="2"/>
             <w:shd w:val="clear" w:color="auto" w:fill="D9D9D9" w:themeFill="background1" w:themeFillShade="D9"/>
             <w:vAlign w:val="center"/>
@@ -11461,7 +11384,7 @@
         </w:tc>
         <w:tc>
           <w:tcPr>
-            <w:tcW w:w="939" w:type="dxa"/>
+            <w:tcW w:w="911" w:type="dxa"/>
             <w:shd w:val="clear" w:color="auto" w:fill="D9D9D9" w:themeFill="background1" w:themeFillShade="D9"/>
             <w:vAlign w:val="center"/>
           </w:tcPr>
@@ -11495,7 +11418,7 @@
         </w:tc>
         <w:tc>
           <w:tcPr>
-            <w:tcW w:w="1837" w:type="dxa"/>
+            <w:tcW w:w="1783" w:type="dxa"/>
             <w:gridSpan w:val="2"/>
             <w:shd w:val="clear" w:color="auto" w:fill="D9D9D9" w:themeFill="background1" w:themeFillShade="D9"/>
             <w:vAlign w:val="center"/>
@@ -11529,7 +11452,7 @@
         </w:tc>
         <w:tc>
           <w:tcPr>
-            <w:tcW w:w="2279" w:type="dxa"/>
+            <w:tcW w:w="2213" w:type="dxa"/>
             <w:gridSpan w:val="3"/>
             <w:shd w:val="clear" w:color="auto" w:fill="D9D9D9" w:themeFill="background1" w:themeFillShade="D9"/>
             <w:vAlign w:val="center"/>
@@ -11563,7 +11486,7 @@
         </w:tc>
         <w:tc>
           <w:tcPr>
-            <w:tcW w:w="2033" w:type="dxa"/>
+            <w:tcW w:w="1987" w:type="dxa"/>
             <w:shd w:val="clear" w:color="auto" w:fill="D9D9D9" w:themeFill="background1" w:themeFillShade="D9"/>
             <w:vAlign w:val="center"/>
           </w:tcPr>
@@ -11596,11 +11519,11 @@
       </w:tr>
       <w:tr>
         <w:trPr>
-          <w:trHeight w:val="454"/>
+          <w:trHeight w:val="489"/>
         </w:trPr>
         <w:tc>
           <w:tcPr>
-            <w:tcW w:w="3402" w:type="dxa"/>
+            <w:tcW w:w="3305" w:type="dxa"/>
             <w:gridSpan w:val="2"/>
             <w:shd w:val="clear" w:color="auto" w:fill="auto"/>
             <w:vAlign w:val="center"/>
@@ -11878,7 +11801,7 @@
         </w:tc>
         <w:tc>
           <w:tcPr>
-            <w:tcW w:w="939" w:type="dxa"/>
+            <w:tcW w:w="911" w:type="dxa"/>
             <w:shd w:val="clear" w:color="auto" w:fill="auto"/>
           </w:tcPr>
           <w:p>
@@ -11900,7 +11823,7 @@
         </w:tc>
         <w:tc>
           <w:tcPr>
-            <w:tcW w:w="1837" w:type="dxa"/>
+            <w:tcW w:w="1783" w:type="dxa"/>
             <w:gridSpan w:val="2"/>
             <w:shd w:val="clear" w:color="auto" w:fill="auto"/>
           </w:tcPr>
@@ -11923,7 +11846,7 @@
         </w:tc>
         <w:tc>
           <w:tcPr>
-            <w:tcW w:w="2279" w:type="dxa"/>
+            <w:tcW w:w="2213" w:type="dxa"/>
             <w:gridSpan w:val="3"/>
             <w:shd w:val="clear" w:color="auto" w:fill="auto"/>
           </w:tcPr>
@@ -11946,7 +11869,7 @@
         </w:tc>
         <w:tc>
           <w:tcPr>
-            <w:tcW w:w="2033" w:type="dxa"/>
+            <w:tcW w:w="1987" w:type="dxa"/>
             <w:shd w:val="clear" w:color="auto" w:fill="auto"/>
           </w:tcPr>
           <w:p>
@@ -11968,11 +11891,11 @@
       </w:tr>
       <w:tr>
         <w:trPr>
-          <w:trHeight w:val="454"/>
+          <w:trHeight w:val="489"/>
         </w:trPr>
         <w:tc>
           <w:tcPr>
-            <w:tcW w:w="10490" w:type="dxa"/>
+            <w:tcW w:w="10201" w:type="dxa"/>
             <w:gridSpan w:val="9"/>
             <w:shd w:val="clear" w:color="auto" w:fill="D9D9D9" w:themeFill="background1" w:themeFillShade="D9"/>
             <w:vAlign w:val="center"/>
@@ -12009,11 +11932,11 @@
       </w:tr>
       <w:tr>
         <w:trPr>
-          <w:trHeight w:val="454"/>
+          <w:trHeight w:val="489"/>
         </w:trPr>
         <w:tc>
           <w:tcPr>
-            <w:tcW w:w="5243" w:type="dxa"/>
+            <w:tcW w:w="5096" w:type="dxa"/>
             <w:gridSpan w:val="4"/>
             <w:shd w:val="clear" w:color="auto" w:fill="auto"/>
             <w:vAlign w:val="center"/>
@@ -12060,7 +11983,7 @@
         </w:tc>
         <w:tc>
           <w:tcPr>
-            <w:tcW w:w="5247" w:type="dxa"/>
+            <w:tcW w:w="5105" w:type="dxa"/>
             <w:gridSpan w:val="5"/>
             <w:shd w:val="clear" w:color="auto" w:fill="auto"/>
             <w:vAlign w:val="center"/>
@@ -12090,8 +12013,9 @@
                 <w:szCs w:val="16"/>
                 <w:lang w:val="en-AU" w:eastAsia="en-US"/>
               </w:rPr>
-              <w:t>GAN Staff</w:t>
-            </w:r>
+              <w:t xml:space="preserve">GAN </w:t>
+            </w:r>
+            <w:proofErr w:type="gramStart"/>
             <w:r>
               <w:rPr>
                 <w:rFonts w:ascii="Verdana" w:hAnsi="Verdana"/>
@@ -12099,8 +12023,9 @@
                 <w:color w:val="000000" w:themeColor="text1"/>
                 <w:sz w:val="16"/>
                 <w:szCs w:val="16"/>
-              </w:rPr>
-              <w:t xml:space="preserve"> </w:t>
+                <w:lang w:val="en-AU" w:eastAsia="en-US"/>
+              </w:rPr>
+              <w:t>Staff</w:t>
             </w:r>
             <w:r>
               <w:rPr>
@@ -12109,20 +12034,31 @@
                 <w:color w:val="000000" w:themeColor="text1"/>
                 <w:sz w:val="16"/>
                 <w:szCs w:val="16"/>
+              </w:rPr>
+              <w:t xml:space="preserve"> </w:t>
+            </w:r>
+            <w:r>
+              <w:rPr>
+                <w:rFonts w:ascii="Verdana" w:hAnsi="Verdana"/>
+                <w:bCs/>
+                <w:color w:val="000000" w:themeColor="text1"/>
+                <w:sz w:val="16"/>
+                <w:szCs w:val="16"/>
                 <w:lang w:val="en-AU" w:eastAsia="en-US"/>
               </w:rPr>
               <w:t xml:space="preserve"> Name</w:t>
             </w:r>
+            <w:proofErr w:type="gramEnd"/>
           </w:p>
         </w:tc>
       </w:tr>
       <w:tr>
         <w:trPr>
-          <w:trHeight w:val="454"/>
+          <w:trHeight w:val="489"/>
         </w:trPr>
         <w:tc>
           <w:tcPr>
-            <w:tcW w:w="5243" w:type="dxa"/>
+            <w:tcW w:w="5096" w:type="dxa"/>
             <w:gridSpan w:val="4"/>
             <w:shd w:val="clear" w:color="auto" w:fill="auto"/>
             <w:vAlign w:val="center"/>
@@ -12169,7 +12105,7 @@
         </w:tc>
         <w:tc>
           <w:tcPr>
-            <w:tcW w:w="5247" w:type="dxa"/>
+            <w:tcW w:w="5105" w:type="dxa"/>
             <w:gridSpan w:val="5"/>
             <w:shd w:val="clear" w:color="auto" w:fill="auto"/>
             <w:vAlign w:val="center"/>
@@ -12214,11 +12150,11 @@
       </w:tr>
       <w:tr>
         <w:trPr>
-          <w:trHeight w:val="454"/>
+          <w:trHeight w:val="489"/>
         </w:trPr>
         <w:tc>
           <w:tcPr>
-            <w:tcW w:w="10490" w:type="dxa"/>
+            <w:tcW w:w="10201" w:type="dxa"/>
             <w:gridSpan w:val="9"/>
             <w:shd w:val="clear" w:color="auto" w:fill="D9D9D9" w:themeFill="background1" w:themeFillShade="D9"/>
             <w:vAlign w:val="center"/>
@@ -12254,11 +12190,11 @@
       </w:tr>
       <w:tr>
         <w:trPr>
-          <w:trHeight w:val="1653"/>
+          <w:trHeight w:val="1798"/>
         </w:trPr>
         <w:tc>
           <w:tcPr>
-            <w:tcW w:w="10490" w:type="dxa"/>
+            <w:tcW w:w="10201" w:type="dxa"/>
             <w:gridSpan w:val="9"/>
             <w:shd w:val="clear" w:color="auto" w:fill="auto"/>
             <w:vAlign w:val="center"/>
@@ -12422,6 +12358,15 @@
           <w:sz w:val="15"/>
           <w:szCs w:val="15"/>
         </w:rPr>
+        <w:tab/>
+      </w:r>
+      <w:r>
+        <w:rPr>
+          <w:rFonts w:ascii="Verdana" w:hAnsi="Verdana"/>
+          <w:b/>
+          <w:sz w:val="15"/>
+          <w:szCs w:val="15"/>
+        </w:rPr>
         <w:t xml:space="preserve">Note that as per the </w:t>
       </w:r>
       <w:r>
@@ -12440,20 +12385,29 @@
           <w:sz w:val="15"/>
           <w:szCs w:val="15"/>
         </w:rPr>
-        <w:t>Relocation Proposal;</w:t>
+        <w:t>Relocation Proposal</w:t>
+      </w:r>
+      <w:r>
+        <w:rPr>
+          <w:rFonts w:ascii="Verdana" w:hAnsi="Verdana"/>
+          <w:b/>
+          <w:sz w:val="15"/>
+          <w:szCs w:val="15"/>
+        </w:rPr>
+        <w:t>:</w:t>
       </w:r>
     </w:p>
     <w:p>
       <w:pPr>
         <w:pStyle w:val="ListParagraph"/>
         <w:numPr>
-          <w:ilvl w:val="0"/>
+          <w:ilvl w:val="1"/>
           <w:numId w:val="5"/>
         </w:numPr>
         <w:tabs>
           <w:tab w:val="left" w:pos="4820"/>
         </w:tabs>
-        <w:ind w:left="-284" w:right="-427" w:hanging="425"/>
+        <w:ind w:right="-427"/>
         <w:rPr>
           <w:rFonts w:ascii="Verdana" w:hAnsi="Verdana"/>
           <w:sz w:val="15"/>
@@ -12473,13 +12427,13 @@
       <w:pPr>
         <w:pStyle w:val="ListParagraph"/>
         <w:numPr>
-          <w:ilvl w:val="0"/>
+          <w:ilvl w:val="1"/>
           <w:numId w:val="5"/>
         </w:numPr>
         <w:tabs>
           <w:tab w:val="left" w:pos="4820"/>
         </w:tabs>
-        <w:ind w:left="-284" w:right="-427" w:hanging="425"/>
+        <w:ind w:right="-427"/>
         <w:rPr>
           <w:rFonts w:ascii="Verdana" w:hAnsi="Verdana"/>
           <w:sz w:val="15"/>
@@ -12499,13 +12453,13 @@
       <w:pPr>
         <w:pStyle w:val="ListParagraph"/>
         <w:numPr>
-          <w:ilvl w:val="0"/>
+          <w:ilvl w:val="1"/>
           <w:numId w:val="5"/>
         </w:numPr>
         <w:tabs>
           <w:tab w:val="left" w:pos="4820"/>
         </w:tabs>
-        <w:ind w:left="-284" w:right="-427" w:hanging="425"/>
+        <w:ind w:right="-427"/>
         <w:rPr>
           <w:rFonts w:ascii="Verdana" w:hAnsi="Verdana"/>
           <w:sz w:val="15"/>
@@ -12602,6 +12556,14 @@
           <w:sz w:val="15"/>
           <w:szCs w:val="15"/>
         </w:rPr>
+        <w:tab/>
+      </w:r>
+      <w:r>
+        <w:rPr>
+          <w:rFonts w:ascii="Verdana" w:hAnsi="Verdana"/>
+          <w:sz w:val="15"/>
+          <w:szCs w:val="15"/>
+        </w:rPr>
         <w:t xml:space="preserve">Office Use Only:  </w:t>
       </w:r>
       <w:r>
@@ -12617,7 +12579,7 @@
       <w:headerReference w:type="default" r:id="rId15"/>
       <w:footerReference w:type="default" r:id="rId16"/>
       <w:pgSz w:w="11906" w:h="16838"/>
-      <w:pgMar w:top="1440" w:right="1440" w:bottom="1440" w:left="1440" w:header="709" w:footer="28" w:gutter="0"/>
+      <w:pgMar w:top="720" w:right="720" w:bottom="720" w:left="720" w:header="709" w:footer="28" w:gutter="0"/>
       <w:cols w:space="708"/>
       <w:docGrid w:linePitch="360"/>
     </w:sectPr>
@@ -13478,7 +13440,7 @@
         <w:rFonts w:ascii="Symbol" w:hAnsi="Symbol" w:hint="default"/>
       </w:rPr>
     </w:lvl>
-    <w:lvl w:ilvl="1" w:tplc="04090003" w:tentative="1">
+    <w:lvl w:ilvl="1" w:tplc="04090003">
       <w:start w:val="1"/>
       <w:numFmt w:val="bullet"/>
       <w:lvlText w:val="o"/>
@@ -14459,64 +14421,6 @@
   <w:docParts>
     <w:docPart>
       <w:docPartPr>
-        <w:name w:val="0D7276BFFFBF4FD586469AE0A37652B5"/>
-        <w:category>
-          <w:name w:val="General"/>
-          <w:gallery w:val="placeholder"/>
-        </w:category>
-        <w:types>
-          <w:type w:val="bbPlcHdr"/>
-        </w:types>
-        <w:behaviors>
-          <w:behavior w:val="content"/>
-        </w:behaviors>
-        <w:guid w:val="{7A4A0539-EA91-4F29-8CA2-10A8FE0CE54F}"/>
-      </w:docPartPr>
-      <w:docPartBody>
-        <w:p>
-          <w:pPr>
-            <w:pStyle w:val="0D7276BFFFBF4FD586469AE0A37652B5"/>
-          </w:pPr>
-          <w:r>
-            <w:rPr>
-              <w:rStyle w:val="PlaceholderText"/>
-            </w:rPr>
-            <w:t>[Abstract]</w:t>
-          </w:r>
-        </w:p>
-      </w:docPartBody>
-    </w:docPart>
-    <w:docPart>
-      <w:docPartPr>
-        <w:name w:val="2434BCF275C744F4B22316243E57B2CE"/>
-        <w:category>
-          <w:name w:val="General"/>
-          <w:gallery w:val="placeholder"/>
-        </w:category>
-        <w:types>
-          <w:type w:val="bbPlcHdr"/>
-        </w:types>
-        <w:behaviors>
-          <w:behavior w:val="content"/>
-        </w:behaviors>
-        <w:guid w:val="{D348334D-C0DC-4CAF-AFFC-AC64FF8FBE77}"/>
-      </w:docPartPr>
-      <w:docPartBody>
-        <w:p>
-          <w:pPr>
-            <w:pStyle w:val="2434BCF275C744F4B22316243E57B2CE"/>
-          </w:pPr>
-          <w:r>
-            <w:rPr>
-              <w:rStyle w:val="PlaceholderText"/>
-            </w:rPr>
-            <w:t>[Abstract]</w:t>
-          </w:r>
-        </w:p>
-      </w:docPartBody>
-    </w:docPart>
-    <w:docPart>
-      <w:docPartPr>
         <w:name w:val="DefaultPlaceholder_-1854013440"/>
         <w:category>
           <w:name w:val="General"/>
@@ -14559,7 +14463,7 @@
       <w:docPartBody>
         <w:p>
           <w:pPr>
-            <w:pStyle w:val="E7820AA604C9499BA7839E0A4A90F68D"/>
+            <w:pStyle w:val="E7820AA604C9499BA7839E0A4A90F68D2"/>
           </w:pPr>
           <w:r>
             <w:rPr>
@@ -14588,7 +14492,7 @@
       <w:docPartBody>
         <w:p>
           <w:pPr>
-            <w:pStyle w:val="BCDCCAF9D51A4B21A1C2928C7A1DA4CC"/>
+            <w:pStyle w:val="BCDCCAF9D51A4B21A1C2928C7A1DA4CC2"/>
           </w:pPr>
           <w:r>
             <w:rPr>
@@ -14617,7 +14521,7 @@
       <w:docPartBody>
         <w:p>
           <w:pPr>
-            <w:pStyle w:val="FDAFF0ECEC2A49B9AB09336C3BFC89C4"/>
+            <w:pStyle w:val="FDAFF0ECEC2A49B9AB09336C3BFC89C42"/>
           </w:pPr>
           <w:r>
             <w:rPr>
@@ -14646,7 +14550,7 @@
       <w:docPartBody>
         <w:p>
           <w:pPr>
-            <w:pStyle w:val="FB1170967E3449D7B4AF2A3058B8571F"/>
+            <w:pStyle w:val="FB1170967E3449D7B4AF2A3058B8571F2"/>
           </w:pPr>
           <w:r>
             <w:rPr>
@@ -14675,7 +14579,7 @@
       <w:docPartBody>
         <w:p>
           <w:pPr>
-            <w:pStyle w:val="E229B8C340E04B48AA9454F999E9E339"/>
+            <w:pStyle w:val="E229B8C340E04B48AA9454F999E9E3392"/>
           </w:pPr>
           <w:r>
             <w:rPr>
@@ -14704,7 +14608,7 @@
       <w:docPartBody>
         <w:p>
           <w:pPr>
-            <w:pStyle w:val="CC4D556B8DAB40BFA8EF572CDEF977BC"/>
+            <w:pStyle w:val="CC4D556B8DAB40BFA8EF572CDEF977BC2"/>
           </w:pPr>
           <w:r>
             <w:rPr>
@@ -14733,7 +14637,7 @@
       <w:docPartBody>
         <w:p>
           <w:pPr>
-            <w:pStyle w:val="F8598B14E1884968846F32701A3AE3C4"/>
+            <w:pStyle w:val="F8598B14E1884968846F32701A3AE3C42"/>
           </w:pPr>
           <w:r>
             <w:rPr>
@@ -14762,7 +14666,7 @@
       <w:docPartBody>
         <w:p>
           <w:pPr>
-            <w:pStyle w:val="06A913581B77461EAA5354FDC2FC141C"/>
+            <w:pStyle w:val="06A913581B77461EAA5354FDC2FC141C2"/>
           </w:pPr>
           <w:r>
             <w:rPr>
@@ -14791,7 +14695,7 @@
       <w:docPartBody>
         <w:p>
           <w:pPr>
-            <w:pStyle w:val="24514DBC6C034CF6A813B160110E1D70"/>
+            <w:pStyle w:val="24514DBC6C034CF6A813B160110E1D702"/>
           </w:pPr>
           <w:r>
             <w:rPr>
@@ -14820,7 +14724,7 @@
       <w:docPartBody>
         <w:p>
           <w:pPr>
-            <w:pStyle w:val="F370DBFD127A4ECDBC90DD753BD7FCD1"/>
+            <w:pStyle w:val="F370DBFD127A4ECDBC90DD753BD7FCD12"/>
           </w:pPr>
           <w:r>
             <w:rPr>
@@ -14849,7 +14753,7 @@
       <w:docPartBody>
         <w:p>
           <w:pPr>
-            <w:pStyle w:val="940FF88C0D394DCCA505354EAB69E971"/>
+            <w:pStyle w:val="940FF88C0D394DCCA505354EAB69E9712"/>
           </w:pPr>
           <w:r>
             <w:rPr>
@@ -14878,7 +14782,7 @@
       <w:docPartBody>
         <w:p>
           <w:pPr>
-            <w:pStyle w:val="A657CA85C21F484E95163C9B17A06E83"/>
+            <w:pStyle w:val="A657CA85C21F484E95163C9B17A06E832"/>
           </w:pPr>
           <w:r>
             <w:rPr>
@@ -14907,7 +14811,7 @@
       <w:docPartBody>
         <w:p>
           <w:pPr>
-            <w:pStyle w:val="EF4190BE392A4AC0A37C0ADBD49152F0"/>
+            <w:pStyle w:val="EF4190BE392A4AC0A37C0ADBD49152F02"/>
           </w:pPr>
           <w:r>
             <w:rPr>
@@ -14936,7 +14840,7 @@
       <w:docPartBody>
         <w:p>
           <w:pPr>
-            <w:pStyle w:val="8AD1DAE8D5914225A3BAA88DB6308193"/>
+            <w:pStyle w:val="8AD1DAE8D5914225A3BAA88DB63081932"/>
           </w:pPr>
           <w:r>
             <w:rPr>
@@ -14965,7 +14869,152 @@
       <w:docPartBody>
         <w:p>
           <w:pPr>
-            <w:pStyle w:val="274B00DF651547B39624FAF9E318FA9C"/>
+            <w:pStyle w:val="274B00DF651547B39624FAF9E318FA9C2"/>
+          </w:pPr>
+          <w:r>
+            <w:rPr>
+              <w:rStyle w:val="PlaceholderText"/>
+            </w:rPr>
+            <w:t>Click or tap here to enter text.</w:t>
+          </w:r>
+        </w:p>
+      </w:docPartBody>
+    </w:docPart>
+    <w:docPart>
+      <w:docPartPr>
+        <w:name w:val="6FFE2B52FA814F54A8666D5EEDEBA708"/>
+        <w:category>
+          <w:name w:val="General"/>
+          <w:gallery w:val="placeholder"/>
+        </w:category>
+        <w:types>
+          <w:type w:val="bbPlcHdr"/>
+        </w:types>
+        <w:behaviors>
+          <w:behavior w:val="content"/>
+        </w:behaviors>
+        <w:guid w:val="{5461C2C7-5AE1-4DBD-B70B-BD8C155FE67B}"/>
+      </w:docPartPr>
+      <w:docPartBody>
+        <w:p>
+          <w:pPr>
+            <w:pStyle w:val="6FFE2B52FA814F54A8666D5EEDEBA7081"/>
+          </w:pPr>
+          <w:r>
+            <w:rPr>
+              <w:rStyle w:val="PlaceholderText"/>
+            </w:rPr>
+            <w:t>Click or tap here to enter text.</w:t>
+          </w:r>
+        </w:p>
+      </w:docPartBody>
+    </w:docPart>
+    <w:docPart>
+      <w:docPartPr>
+        <w:name w:val="114710F152484F0185040E6C4A30B504"/>
+        <w:category>
+          <w:name w:val="General"/>
+          <w:gallery w:val="placeholder"/>
+        </w:category>
+        <w:types>
+          <w:type w:val="bbPlcHdr"/>
+        </w:types>
+        <w:behaviors>
+          <w:behavior w:val="content"/>
+        </w:behaviors>
+        <w:guid w:val="{E1C7BC9C-53C3-49AB-A85E-E018ADD7645C}"/>
+      </w:docPartPr>
+      <w:docPartBody>
+        <w:p>
+          <w:pPr>
+            <w:pStyle w:val="114710F152484F0185040E6C4A30B5041"/>
+          </w:pPr>
+          <w:r>
+            <w:rPr>
+              <w:rStyle w:val="PlaceholderText"/>
+            </w:rPr>
+            <w:t>Click or tap here to enter text.</w:t>
+          </w:r>
+        </w:p>
+      </w:docPartBody>
+    </w:docPart>
+    <w:docPart>
+      <w:docPartPr>
+        <w:name w:val="9000C54DED2846878C4E0E119DEE5933"/>
+        <w:category>
+          <w:name w:val="General"/>
+          <w:gallery w:val="placeholder"/>
+        </w:category>
+        <w:types>
+          <w:type w:val="bbPlcHdr"/>
+        </w:types>
+        <w:behaviors>
+          <w:behavior w:val="content"/>
+        </w:behaviors>
+        <w:guid w:val="{2CB1EAFD-0A39-4830-934C-87B051D72A54}"/>
+      </w:docPartPr>
+      <w:docPartBody>
+        <w:p>
+          <w:pPr>
+            <w:pStyle w:val="9000C54DED2846878C4E0E119DEE5933"/>
+          </w:pPr>
+          <w:r>
+            <w:rPr>
+              <w:rStyle w:val="PlaceholderText"/>
+            </w:rPr>
+            <w:t>Click or tap here to enter text.</w:t>
+          </w:r>
+        </w:p>
+      </w:docPartBody>
+    </w:docPart>
+    <w:docPart>
+      <w:docPartPr>
+        <w:name w:val="68C9ED8735F241E699648A9D4681DD5E"/>
+        <w:category>
+          <w:name w:val="General"/>
+          <w:gallery w:val="placeholder"/>
+        </w:category>
+        <w:types>
+          <w:type w:val="bbPlcHdr"/>
+        </w:types>
+        <w:behaviors>
+          <w:behavior w:val="content"/>
+        </w:behaviors>
+        <w:guid w:val="{59490DE9-B8F2-470A-9ED9-6E5EB86D8E92}"/>
+      </w:docPartPr>
+      <w:docPartBody>
+        <w:p>
+          <w:pPr>
+            <w:pStyle w:val="68C9ED8735F241E699648A9D4681DD5E"/>
+          </w:pPr>
+          <w:r>
+            <w:rPr>
+              <w:rStyle w:val="PlaceholderText"/>
+            </w:rPr>
+            <w:t>Click or tap here to enter text.</w:t>
+          </w:r>
+        </w:p>
+      </w:docPartBody>
+    </w:docPart>
+    <w:docPart>
+      <w:docPartPr>
+        <w:name w:val="0F8168C5212F47ACA7A6A806183FF8F8"/>
+        <w:category>
+          <w:name w:val="General"/>
+          <w:gallery w:val="placeholder"/>
+        </w:category>
+        <w:types>
+          <w:type w:val="bbPlcHdr"/>
+        </w:types>
+        <w:behaviors>
+          <w:behavior w:val="content"/>
+        </w:behaviors>
+        <w:guid w:val="{989FE708-88F4-414E-A5D6-B693A35EA524}"/>
+      </w:docPartPr>
+      <w:docPartBody>
+        <w:p>
+          <w:pPr>
+            <w:pStyle w:val="0F8168C5212F47ACA7A6A806183FF8F8"/>
           </w:pPr>
           <w:r>
             <w:rPr>
@@ -15038,14 +15087,6 @@
     <w:pitch w:val="variable"/>
     <w:sig w:usb0="E4002EFF" w:usb1="C000247B" w:usb2="00000009" w:usb3="00000000" w:csb0="000001FF" w:csb1="00000000"/>
   </w:font>
-  <w:font w:name="MS Gothic">
-    <w:altName w:val="ＭＳ ゴシック"/>
-    <w:panose1 w:val="020B0609070205080204"/>
-    <w:charset w:val="80"/>
-    <w:family w:val="modern"/>
-    <w:pitch w:val="fixed"/>
-    <w:sig w:usb0="E00002FF" w:usb1="6AC7FDFB" w:usb2="08000012" w:usb3="00000000" w:csb0="0002009F" w:csb1="00000000"/>
-  </w:font>
   <w:font w:name="Calibri Light">
     <w:panose1 w:val="020F0302020204030204"/>
     <w:charset w:val="00"/>
@@ -15073,6 +15114,7 @@
   <w:rsids>
     <w:rsidRoot w:val="006D3697"/>
     <w:rsid w:val="0007205A"/>
+    <w:rsid w:val="00190872"/>
     <w:rsid w:val="001D50A4"/>
     <w:rsid w:val="00390A7F"/>
     <w:rsid w:val="003A4026"/>
@@ -15092,6 +15134,7 @@
     <w:rsid w:val="00DA38D5"/>
     <w:rsid w:val="00E1172D"/>
     <w:rsid w:val="00F10E01"/>
+    <w:rsid w:val="00F65380"/>
   </w:rsids>
   <m:mathPr>
     <m:mathFont m:val="Cambria Math"/>
@@ -15545,7 +15588,7 @@
     <w:basedOn w:val="DefaultParagraphFont"/>
     <w:uiPriority w:val="99"/>
     <w:semiHidden/>
-    <w:rsid w:val="00390A7F"/>
+    <w:rsid w:val="00F65380"/>
     <w:rPr>
       <w:color w:val="808080"/>
     </w:rPr>
@@ -15756,6 +15799,503 @@
       <w:rFonts w:ascii="Times New Roman" w:eastAsia="Times New Roman" w:hAnsi="Times New Roman" w:cs="Times New Roman"/>
       <w:sz w:val="24"/>
       <w:szCs w:val="24"/>
+    </w:rPr>
+  </w:style>
+  <w:style w:type="paragraph" w:customStyle="1" w:styleId="E7820AA604C9499BA7839E0A4A90F68D1">
+    <w:name w:val="E7820AA604C9499BA7839E0A4A90F68D1"/>
+    <w:rsid w:val="00F65380"/>
+    <w:pPr>
+      <w:spacing w:after="0" w:line="240" w:lineRule="auto"/>
+    </w:pPr>
+    <w:rPr>
+      <w:rFonts w:ascii="Times New Roman" w:eastAsia="Times New Roman" w:hAnsi="Times New Roman" w:cs="Times New Roman"/>
+      <w:sz w:val="24"/>
+      <w:szCs w:val="24"/>
+    </w:rPr>
+  </w:style>
+  <w:style w:type="paragraph" w:customStyle="1" w:styleId="BCDCCAF9D51A4B21A1C2928C7A1DA4CC1">
+    <w:name w:val="BCDCCAF9D51A4B21A1C2928C7A1DA4CC1"/>
+    <w:rsid w:val="00F65380"/>
+    <w:pPr>
+      <w:spacing w:after="0" w:line="240" w:lineRule="auto"/>
+    </w:pPr>
+    <w:rPr>
+      <w:rFonts w:ascii="Times New Roman" w:eastAsia="Times New Roman" w:hAnsi="Times New Roman" w:cs="Times New Roman"/>
+      <w:sz w:val="24"/>
+      <w:szCs w:val="24"/>
+    </w:rPr>
+  </w:style>
+  <w:style w:type="paragraph" w:customStyle="1" w:styleId="FDAFF0ECEC2A49B9AB09336C3BFC89C41">
+    <w:name w:val="FDAFF0ECEC2A49B9AB09336C3BFC89C41"/>
+    <w:rsid w:val="00F65380"/>
+    <w:pPr>
+      <w:spacing w:after="0" w:line="240" w:lineRule="auto"/>
+    </w:pPr>
+    <w:rPr>
+      <w:rFonts w:ascii="Times New Roman" w:eastAsia="Times New Roman" w:hAnsi="Times New Roman" w:cs="Times New Roman"/>
+      <w:sz w:val="24"/>
+      <w:szCs w:val="24"/>
+    </w:rPr>
+  </w:style>
+  <w:style w:type="paragraph" w:customStyle="1" w:styleId="FB1170967E3449D7B4AF2A3058B8571F1">
+    <w:name w:val="FB1170967E3449D7B4AF2A3058B8571F1"/>
+    <w:rsid w:val="00F65380"/>
+    <w:pPr>
+      <w:spacing w:after="0" w:line="240" w:lineRule="auto"/>
+    </w:pPr>
+    <w:rPr>
+      <w:rFonts w:ascii="Times New Roman" w:eastAsia="Times New Roman" w:hAnsi="Times New Roman" w:cs="Times New Roman"/>
+      <w:sz w:val="24"/>
+      <w:szCs w:val="24"/>
+    </w:rPr>
+  </w:style>
+  <w:style w:type="paragraph" w:customStyle="1" w:styleId="E229B8C340E04B48AA9454F999E9E3391">
+    <w:name w:val="E229B8C340E04B48AA9454F999E9E3391"/>
+    <w:rsid w:val="00F65380"/>
+    <w:pPr>
+      <w:spacing w:after="0" w:line="240" w:lineRule="auto"/>
+    </w:pPr>
+    <w:rPr>
+      <w:rFonts w:ascii="Times New Roman" w:eastAsia="Times New Roman" w:hAnsi="Times New Roman" w:cs="Times New Roman"/>
+      <w:sz w:val="24"/>
+      <w:szCs w:val="24"/>
+    </w:rPr>
+  </w:style>
+  <w:style w:type="paragraph" w:customStyle="1" w:styleId="CC4D556B8DAB40BFA8EF572CDEF977BC1">
+    <w:name w:val="CC4D556B8DAB40BFA8EF572CDEF977BC1"/>
+    <w:rsid w:val="00F65380"/>
+    <w:pPr>
+      <w:spacing w:after="0" w:line="240" w:lineRule="auto"/>
+    </w:pPr>
+    <w:rPr>
+      <w:rFonts w:ascii="Times New Roman" w:eastAsia="Times New Roman" w:hAnsi="Times New Roman" w:cs="Times New Roman"/>
+      <w:sz w:val="24"/>
+      <w:szCs w:val="24"/>
+    </w:rPr>
+  </w:style>
+  <w:style w:type="paragraph" w:customStyle="1" w:styleId="F8598B14E1884968846F32701A3AE3C41">
+    <w:name w:val="F8598B14E1884968846F32701A3AE3C41"/>
+    <w:rsid w:val="00F65380"/>
+    <w:pPr>
+      <w:spacing w:after="0" w:line="240" w:lineRule="auto"/>
+    </w:pPr>
+    <w:rPr>
+      <w:rFonts w:ascii="Times New Roman" w:eastAsia="Times New Roman" w:hAnsi="Times New Roman" w:cs="Times New Roman"/>
+      <w:sz w:val="24"/>
+      <w:szCs w:val="24"/>
+    </w:rPr>
+  </w:style>
+  <w:style w:type="paragraph" w:customStyle="1" w:styleId="06A913581B77461EAA5354FDC2FC141C1">
+    <w:name w:val="06A913581B77461EAA5354FDC2FC141C1"/>
+    <w:rsid w:val="00F65380"/>
+    <w:pPr>
+      <w:spacing w:after="0" w:line="240" w:lineRule="auto"/>
+    </w:pPr>
+    <w:rPr>
+      <w:rFonts w:ascii="Times New Roman" w:eastAsia="Times New Roman" w:hAnsi="Times New Roman" w:cs="Times New Roman"/>
+      <w:sz w:val="24"/>
+      <w:szCs w:val="24"/>
+    </w:rPr>
+  </w:style>
+  <w:style w:type="paragraph" w:customStyle="1" w:styleId="24514DBC6C034CF6A813B160110E1D701">
+    <w:name w:val="24514DBC6C034CF6A813B160110E1D701"/>
+    <w:rsid w:val="00F65380"/>
+    <w:pPr>
+      <w:spacing w:after="0" w:line="240" w:lineRule="auto"/>
+    </w:pPr>
+    <w:rPr>
+      <w:rFonts w:ascii="Times New Roman" w:eastAsia="Times New Roman" w:hAnsi="Times New Roman" w:cs="Times New Roman"/>
+      <w:sz w:val="24"/>
+      <w:szCs w:val="24"/>
+    </w:rPr>
+  </w:style>
+  <w:style w:type="paragraph" w:customStyle="1" w:styleId="F370DBFD127A4ECDBC90DD753BD7FCD11">
+    <w:name w:val="F370DBFD127A4ECDBC90DD753BD7FCD11"/>
+    <w:rsid w:val="00F65380"/>
+    <w:pPr>
+      <w:spacing w:after="0" w:line="240" w:lineRule="auto"/>
+    </w:pPr>
+    <w:rPr>
+      <w:rFonts w:ascii="Times New Roman" w:eastAsia="Times New Roman" w:hAnsi="Times New Roman" w:cs="Times New Roman"/>
+      <w:sz w:val="24"/>
+      <w:szCs w:val="24"/>
+    </w:rPr>
+  </w:style>
+  <w:style w:type="paragraph" w:customStyle="1" w:styleId="940FF88C0D394DCCA505354EAB69E9711">
+    <w:name w:val="940FF88C0D394DCCA505354EAB69E9711"/>
+    <w:rsid w:val="00F65380"/>
+    <w:pPr>
+      <w:spacing w:after="0" w:line="240" w:lineRule="auto"/>
+    </w:pPr>
+    <w:rPr>
+      <w:rFonts w:ascii="Times New Roman" w:eastAsia="Times New Roman" w:hAnsi="Times New Roman" w:cs="Times New Roman"/>
+      <w:sz w:val="24"/>
+      <w:szCs w:val="24"/>
+    </w:rPr>
+  </w:style>
+  <w:style w:type="paragraph" w:customStyle="1" w:styleId="A657CA85C21F484E95163C9B17A06E831">
+    <w:name w:val="A657CA85C21F484E95163C9B17A06E831"/>
+    <w:rsid w:val="00F65380"/>
+    <w:pPr>
+      <w:spacing w:after="0" w:line="240" w:lineRule="auto"/>
+    </w:pPr>
+    <w:rPr>
+      <w:rFonts w:ascii="Times New Roman" w:eastAsia="Times New Roman" w:hAnsi="Times New Roman" w:cs="Times New Roman"/>
+      <w:sz w:val="24"/>
+      <w:szCs w:val="24"/>
+    </w:rPr>
+  </w:style>
+  <w:style w:type="paragraph" w:customStyle="1" w:styleId="EF4190BE392A4AC0A37C0ADBD49152F01">
+    <w:name w:val="EF4190BE392A4AC0A37C0ADBD49152F01"/>
+    <w:rsid w:val="00F65380"/>
+    <w:pPr>
+      <w:spacing w:after="0" w:line="240" w:lineRule="auto"/>
+    </w:pPr>
+    <w:rPr>
+      <w:rFonts w:ascii="Times New Roman" w:eastAsia="Times New Roman" w:hAnsi="Times New Roman" w:cs="Times New Roman"/>
+      <w:sz w:val="24"/>
+      <w:szCs w:val="24"/>
+    </w:rPr>
+  </w:style>
+  <w:style w:type="paragraph" w:customStyle="1" w:styleId="8AD1DAE8D5914225A3BAA88DB63081931">
+    <w:name w:val="8AD1DAE8D5914225A3BAA88DB63081931"/>
+    <w:rsid w:val="00F65380"/>
+    <w:pPr>
+      <w:spacing w:after="0" w:line="240" w:lineRule="auto"/>
+    </w:pPr>
+    <w:rPr>
+      <w:rFonts w:ascii="Times New Roman" w:eastAsia="Times New Roman" w:hAnsi="Times New Roman" w:cs="Times New Roman"/>
+      <w:sz w:val="24"/>
+      <w:szCs w:val="24"/>
+    </w:rPr>
+  </w:style>
+  <w:style w:type="paragraph" w:customStyle="1" w:styleId="274B00DF651547B39624FAF9E318FA9C1">
+    <w:name w:val="274B00DF651547B39624FAF9E318FA9C1"/>
+    <w:rsid w:val="00F65380"/>
+    <w:pPr>
+      <w:spacing w:after="0" w:line="240" w:lineRule="auto"/>
+    </w:pPr>
+    <w:rPr>
+      <w:rFonts w:ascii="Times New Roman" w:eastAsia="Times New Roman" w:hAnsi="Times New Roman" w:cs="Times New Roman"/>
+      <w:sz w:val="24"/>
+      <w:szCs w:val="24"/>
+    </w:rPr>
+  </w:style>
+  <w:style w:type="paragraph" w:customStyle="1" w:styleId="6FFE2B52FA814F54A8666D5EEDEBA708">
+    <w:name w:val="6FFE2B52FA814F54A8666D5EEDEBA708"/>
+    <w:rsid w:val="00F65380"/>
+    <w:pPr>
+      <w:spacing w:after="0" w:line="240" w:lineRule="auto"/>
+    </w:pPr>
+    <w:rPr>
+      <w:rFonts w:ascii="Times New Roman" w:eastAsia="Times New Roman" w:hAnsi="Times New Roman" w:cs="Times New Roman"/>
+      <w:sz w:val="24"/>
+      <w:szCs w:val="24"/>
+    </w:rPr>
+  </w:style>
+  <w:style w:type="paragraph" w:customStyle="1" w:styleId="114710F152484F0185040E6C4A30B504">
+    <w:name w:val="114710F152484F0185040E6C4A30B504"/>
+    <w:rsid w:val="00F65380"/>
+    <w:pPr>
+      <w:spacing w:after="0" w:line="240" w:lineRule="auto"/>
+    </w:pPr>
+    <w:rPr>
+      <w:rFonts w:ascii="Times New Roman" w:eastAsia="Times New Roman" w:hAnsi="Times New Roman" w:cs="Times New Roman"/>
+      <w:sz w:val="24"/>
+      <w:szCs w:val="24"/>
+    </w:rPr>
+  </w:style>
+  <w:style w:type="paragraph" w:customStyle="1" w:styleId="2434BCF275C744F4B22316243E57B2CE1">
+    <w:name w:val="2434BCF275C744F4B22316243E57B2CE1"/>
+    <w:rsid w:val="00F65380"/>
+    <w:pPr>
+      <w:tabs>
+        <w:tab w:val="center" w:pos="4153"/>
+        <w:tab w:val="right" w:pos="8306"/>
+      </w:tabs>
+      <w:spacing w:after="0" w:line="240" w:lineRule="auto"/>
+    </w:pPr>
+    <w:rPr>
+      <w:rFonts w:ascii="Times New Roman" w:eastAsia="Times New Roman" w:hAnsi="Times New Roman" w:cs="Times New Roman"/>
+      <w:sz w:val="24"/>
+      <w:szCs w:val="20"/>
+    </w:rPr>
+  </w:style>
+  <w:style w:type="paragraph" w:customStyle="1" w:styleId="0D7276BFFFBF4FD586469AE0A37652B51">
+    <w:name w:val="0D7276BFFFBF4FD586469AE0A37652B51"/>
+    <w:rsid w:val="00F65380"/>
+    <w:pPr>
+      <w:spacing w:after="0" w:line="240" w:lineRule="auto"/>
+    </w:pPr>
+    <w:rPr>
+      <w:rFonts w:ascii="Times New Roman" w:eastAsia="Times New Roman" w:hAnsi="Times New Roman" w:cs="Times New Roman"/>
+      <w:sz w:val="24"/>
+      <w:szCs w:val="24"/>
+    </w:rPr>
+  </w:style>
+  <w:style w:type="paragraph" w:customStyle="1" w:styleId="E7820AA604C9499BA7839E0A4A90F68D2">
+    <w:name w:val="E7820AA604C9499BA7839E0A4A90F68D2"/>
+    <w:rsid w:val="00F65380"/>
+    <w:pPr>
+      <w:spacing w:after="0" w:line="240" w:lineRule="auto"/>
+    </w:pPr>
+    <w:rPr>
+      <w:rFonts w:ascii="Times New Roman" w:eastAsia="Times New Roman" w:hAnsi="Times New Roman" w:cs="Times New Roman"/>
+      <w:sz w:val="24"/>
+      <w:szCs w:val="24"/>
+    </w:rPr>
+  </w:style>
+  <w:style w:type="paragraph" w:customStyle="1" w:styleId="BCDCCAF9D51A4B21A1C2928C7A1DA4CC2">
+    <w:name w:val="BCDCCAF9D51A4B21A1C2928C7A1DA4CC2"/>
+    <w:rsid w:val="00F65380"/>
+    <w:pPr>
+      <w:spacing w:after="0" w:line="240" w:lineRule="auto"/>
+    </w:pPr>
+    <w:rPr>
+      <w:rFonts w:ascii="Times New Roman" w:eastAsia="Times New Roman" w:hAnsi="Times New Roman" w:cs="Times New Roman"/>
+      <w:sz w:val="24"/>
+      <w:szCs w:val="24"/>
+    </w:rPr>
+  </w:style>
+  <w:style w:type="paragraph" w:customStyle="1" w:styleId="FDAFF0ECEC2A49B9AB09336C3BFC89C42">
+    <w:name w:val="FDAFF0ECEC2A49B9AB09336C3BFC89C42"/>
+    <w:rsid w:val="00F65380"/>
+    <w:pPr>
+      <w:spacing w:after="0" w:line="240" w:lineRule="auto"/>
+    </w:pPr>
+    <w:rPr>
+      <w:rFonts w:ascii="Times New Roman" w:eastAsia="Times New Roman" w:hAnsi="Times New Roman" w:cs="Times New Roman"/>
+      <w:sz w:val="24"/>
+      <w:szCs w:val="24"/>
+    </w:rPr>
+  </w:style>
+  <w:style w:type="paragraph" w:customStyle="1" w:styleId="FB1170967E3449D7B4AF2A3058B8571F2">
+    <w:name w:val="FB1170967E3449D7B4AF2A3058B8571F2"/>
+    <w:rsid w:val="00F65380"/>
+    <w:pPr>
+      <w:spacing w:after="0" w:line="240" w:lineRule="auto"/>
+    </w:pPr>
+    <w:rPr>
+      <w:rFonts w:ascii="Times New Roman" w:eastAsia="Times New Roman" w:hAnsi="Times New Roman" w:cs="Times New Roman"/>
+      <w:sz w:val="24"/>
+      <w:szCs w:val="24"/>
+    </w:rPr>
+  </w:style>
+  <w:style w:type="paragraph" w:customStyle="1" w:styleId="E229B8C340E04B48AA9454F999E9E3392">
+    <w:name w:val="E229B8C340E04B48AA9454F999E9E3392"/>
+    <w:rsid w:val="00F65380"/>
+    <w:pPr>
+      <w:spacing w:after="0" w:line="240" w:lineRule="auto"/>
+    </w:pPr>
+    <w:rPr>
+      <w:rFonts w:ascii="Times New Roman" w:eastAsia="Times New Roman" w:hAnsi="Times New Roman" w:cs="Times New Roman"/>
+      <w:sz w:val="24"/>
+      <w:szCs w:val="24"/>
+    </w:rPr>
+  </w:style>
+  <w:style w:type="paragraph" w:customStyle="1" w:styleId="CC4D556B8DAB40BFA8EF572CDEF977BC2">
+    <w:name w:val="CC4D556B8DAB40BFA8EF572CDEF977BC2"/>
+    <w:rsid w:val="00F65380"/>
+    <w:pPr>
+      <w:spacing w:after="0" w:line="240" w:lineRule="auto"/>
+    </w:pPr>
+    <w:rPr>
+      <w:rFonts w:ascii="Times New Roman" w:eastAsia="Times New Roman" w:hAnsi="Times New Roman" w:cs="Times New Roman"/>
+      <w:sz w:val="24"/>
+      <w:szCs w:val="24"/>
+    </w:rPr>
+  </w:style>
+  <w:style w:type="paragraph" w:customStyle="1" w:styleId="F8598B14E1884968846F32701A3AE3C42">
+    <w:name w:val="F8598B14E1884968846F32701A3AE3C42"/>
+    <w:rsid w:val="00F65380"/>
+    <w:pPr>
+      <w:spacing w:after="0" w:line="240" w:lineRule="auto"/>
+    </w:pPr>
+    <w:rPr>
+      <w:rFonts w:ascii="Times New Roman" w:eastAsia="Times New Roman" w:hAnsi="Times New Roman" w:cs="Times New Roman"/>
+      <w:sz w:val="24"/>
+      <w:szCs w:val="24"/>
+    </w:rPr>
+  </w:style>
+  <w:style w:type="paragraph" w:customStyle="1" w:styleId="06A913581B77461EAA5354FDC2FC141C2">
+    <w:name w:val="06A913581B77461EAA5354FDC2FC141C2"/>
+    <w:rsid w:val="00F65380"/>
+    <w:pPr>
+      <w:spacing w:after="0" w:line="240" w:lineRule="auto"/>
+    </w:pPr>
+    <w:rPr>
+      <w:rFonts w:ascii="Times New Roman" w:eastAsia="Times New Roman" w:hAnsi="Times New Roman" w:cs="Times New Roman"/>
+      <w:sz w:val="24"/>
+      <w:szCs w:val="24"/>
+    </w:rPr>
+  </w:style>
+  <w:style w:type="paragraph" w:customStyle="1" w:styleId="24514DBC6C034CF6A813B160110E1D702">
+    <w:name w:val="24514DBC6C034CF6A813B160110E1D702"/>
+    <w:rsid w:val="00F65380"/>
+    <w:pPr>
+      <w:spacing w:after="0" w:line="240" w:lineRule="auto"/>
+    </w:pPr>
+    <w:rPr>
+      <w:rFonts w:ascii="Times New Roman" w:eastAsia="Times New Roman" w:hAnsi="Times New Roman" w:cs="Times New Roman"/>
+      <w:sz w:val="24"/>
+      <w:szCs w:val="24"/>
+    </w:rPr>
+  </w:style>
+  <w:style w:type="paragraph" w:customStyle="1" w:styleId="F370DBFD127A4ECDBC90DD753BD7FCD12">
+    <w:name w:val="F370DBFD127A4ECDBC90DD753BD7FCD12"/>
+    <w:rsid w:val="00F65380"/>
+    <w:pPr>
+      <w:spacing w:after="0" w:line="240" w:lineRule="auto"/>
+    </w:pPr>
+    <w:rPr>
+      <w:rFonts w:ascii="Times New Roman" w:eastAsia="Times New Roman" w:hAnsi="Times New Roman" w:cs="Times New Roman"/>
+      <w:sz w:val="24"/>
+      <w:szCs w:val="24"/>
+    </w:rPr>
+  </w:style>
+  <w:style w:type="paragraph" w:customStyle="1" w:styleId="940FF88C0D394DCCA505354EAB69E9712">
+    <w:name w:val="940FF88C0D394DCCA505354EAB69E9712"/>
+    <w:rsid w:val="00F65380"/>
+    <w:pPr>
+      <w:spacing w:after="0" w:line="240" w:lineRule="auto"/>
+    </w:pPr>
+    <w:rPr>
+      <w:rFonts w:ascii="Times New Roman" w:eastAsia="Times New Roman" w:hAnsi="Times New Roman" w:cs="Times New Roman"/>
+      <w:sz w:val="24"/>
+      <w:szCs w:val="24"/>
+    </w:rPr>
+  </w:style>
+  <w:style w:type="paragraph" w:customStyle="1" w:styleId="A657CA85C21F484E95163C9B17A06E832">
+    <w:name w:val="A657CA85C21F484E95163C9B17A06E832"/>
+    <w:rsid w:val="00F65380"/>
+    <w:pPr>
+      <w:spacing w:after="0" w:line="240" w:lineRule="auto"/>
+    </w:pPr>
+    <w:rPr>
+      <w:rFonts w:ascii="Times New Roman" w:eastAsia="Times New Roman" w:hAnsi="Times New Roman" w:cs="Times New Roman"/>
+      <w:sz w:val="24"/>
+      <w:szCs w:val="24"/>
+    </w:rPr>
+  </w:style>
+  <w:style w:type="paragraph" w:customStyle="1" w:styleId="EF4190BE392A4AC0A37C0ADBD49152F02">
+    <w:name w:val="EF4190BE392A4AC0A37C0ADBD49152F02"/>
+    <w:rsid w:val="00F65380"/>
+    <w:pPr>
+      <w:spacing w:after="0" w:line="240" w:lineRule="auto"/>
+    </w:pPr>
+    <w:rPr>
+      <w:rFonts w:ascii="Times New Roman" w:eastAsia="Times New Roman" w:hAnsi="Times New Roman" w:cs="Times New Roman"/>
+      <w:sz w:val="24"/>
+      <w:szCs w:val="24"/>
+    </w:rPr>
+  </w:style>
+  <w:style w:type="paragraph" w:customStyle="1" w:styleId="8AD1DAE8D5914225A3BAA88DB63081932">
+    <w:name w:val="8AD1DAE8D5914225A3BAA88DB63081932"/>
+    <w:rsid w:val="00F65380"/>
+    <w:pPr>
+      <w:spacing w:after="0" w:line="240" w:lineRule="auto"/>
+    </w:pPr>
+    <w:rPr>
+      <w:rFonts w:ascii="Times New Roman" w:eastAsia="Times New Roman" w:hAnsi="Times New Roman" w:cs="Times New Roman"/>
+      <w:sz w:val="24"/>
+      <w:szCs w:val="24"/>
+    </w:rPr>
+  </w:style>
+  <w:style w:type="paragraph" w:customStyle="1" w:styleId="274B00DF651547B39624FAF9E318FA9C2">
+    <w:name w:val="274B00DF651547B39624FAF9E318FA9C2"/>
+    <w:rsid w:val="00F65380"/>
+    <w:pPr>
+      <w:spacing w:after="0" w:line="240" w:lineRule="auto"/>
+    </w:pPr>
+    <w:rPr>
+      <w:rFonts w:ascii="Times New Roman" w:eastAsia="Times New Roman" w:hAnsi="Times New Roman" w:cs="Times New Roman"/>
+      <w:sz w:val="24"/>
+      <w:szCs w:val="24"/>
+    </w:rPr>
+  </w:style>
+  <w:style w:type="paragraph" w:customStyle="1" w:styleId="9000C54DED2846878C4E0E119DEE5933">
+    <w:name w:val="9000C54DED2846878C4E0E119DEE5933"/>
+    <w:rsid w:val="00F65380"/>
+    <w:pPr>
+      <w:spacing w:after="0" w:line="240" w:lineRule="auto"/>
+    </w:pPr>
+    <w:rPr>
+      <w:rFonts w:ascii="Times New Roman" w:eastAsia="Times New Roman" w:hAnsi="Times New Roman" w:cs="Times New Roman"/>
+      <w:sz w:val="24"/>
+      <w:szCs w:val="24"/>
+    </w:rPr>
+  </w:style>
+  <w:style w:type="paragraph" w:customStyle="1" w:styleId="6FFE2B52FA814F54A8666D5EEDEBA7081">
+    <w:name w:val="6FFE2B52FA814F54A8666D5EEDEBA7081"/>
+    <w:rsid w:val="00F65380"/>
+    <w:pPr>
+      <w:spacing w:after="0" w:line="240" w:lineRule="auto"/>
+    </w:pPr>
+    <w:rPr>
+      <w:rFonts w:ascii="Times New Roman" w:eastAsia="Times New Roman" w:hAnsi="Times New Roman" w:cs="Times New Roman"/>
+      <w:sz w:val="24"/>
+      <w:szCs w:val="24"/>
+    </w:rPr>
+  </w:style>
+  <w:style w:type="paragraph" w:customStyle="1" w:styleId="114710F152484F0185040E6C4A30B5041">
+    <w:name w:val="114710F152484F0185040E6C4A30B5041"/>
+    <w:rsid w:val="00F65380"/>
+    <w:pPr>
+      <w:spacing w:after="0" w:line="240" w:lineRule="auto"/>
+    </w:pPr>
+    <w:rPr>
+      <w:rFonts w:ascii="Times New Roman" w:eastAsia="Times New Roman" w:hAnsi="Times New Roman" w:cs="Times New Roman"/>
+      <w:sz w:val="24"/>
+      <w:szCs w:val="24"/>
+    </w:rPr>
+  </w:style>
+  <w:style w:type="paragraph" w:customStyle="1" w:styleId="2434BCF275C744F4B22316243E57B2CE2">
+    <w:name w:val="2434BCF275C744F4B22316243E57B2CE2"/>
+    <w:rsid w:val="00F65380"/>
+    <w:pPr>
+      <w:tabs>
+        <w:tab w:val="center" w:pos="4153"/>
+        <w:tab w:val="right" w:pos="8306"/>
+      </w:tabs>
+      <w:spacing w:after="0" w:line="240" w:lineRule="auto"/>
+    </w:pPr>
+    <w:rPr>
+      <w:rFonts w:ascii="Times New Roman" w:eastAsia="Times New Roman" w:hAnsi="Times New Roman" w:cs="Times New Roman"/>
+      <w:sz w:val="24"/>
+      <w:szCs w:val="20"/>
+    </w:rPr>
+  </w:style>
+  <w:style w:type="paragraph" w:customStyle="1" w:styleId="0D7276BFFFBF4FD586469AE0A37652B52">
+    <w:name w:val="0D7276BFFFBF4FD586469AE0A37652B52"/>
+    <w:rsid w:val="00F65380"/>
+    <w:pPr>
+      <w:spacing w:after="0" w:line="240" w:lineRule="auto"/>
+    </w:pPr>
+    <w:rPr>
+      <w:rFonts w:ascii="Times New Roman" w:eastAsia="Times New Roman" w:hAnsi="Times New Roman" w:cs="Times New Roman"/>
+      <w:sz w:val="24"/>
+      <w:szCs w:val="24"/>
+    </w:rPr>
+  </w:style>
+  <w:style w:type="paragraph" w:customStyle="1" w:styleId="468F52DCDCFD45778A16EE9FD41C1FB1">
+    <w:name w:val="468F52DCDCFD45778A16EE9FD41C1FB1"/>
+    <w:rsid w:val="00F65380"/>
+    <w:rPr>
+      <w:lang w:val="en-US" w:eastAsia="en-US"/>
+    </w:rPr>
+  </w:style>
+  <w:style w:type="paragraph" w:customStyle="1" w:styleId="68C9ED8735F241E699648A9D4681DD5E">
+    <w:name w:val="68C9ED8735F241E699648A9D4681DD5E"/>
+    <w:rsid w:val="00F65380"/>
+    <w:rPr>
+      <w:lang w:val="en-US" w:eastAsia="en-US"/>
+    </w:rPr>
+  </w:style>
+  <w:style w:type="paragraph" w:customStyle="1" w:styleId="0F8168C5212F47ACA7A6A806183FF8F8">
+    <w:name w:val="0F8168C5212F47ACA7A6A806183FF8F8"/>
+    <w:rsid w:val="00F65380"/>
+    <w:rPr>
+      <w:lang w:val="en-US" w:eastAsia="en-US"/>
     </w:rPr>
   </w:style>
 </w:styles>

</xml_diff>